<commit_message>
Updated ProjectInfo files  - Added new projectDesign version
</commit_message>
<xml_diff>
--- a/projectinfo/MyBuasIntake_Design.docx
+++ b/projectinfo/MyBuasIntake_Design.docx
@@ -1,6 +1,6 @@
 
 <file path=word/document.xml><?xml version="1.0" encoding="utf-8"?>
-<w:document xmlns:wpc="http://schemas.microsoft.com/office/word/2010/wordprocessingCanvas" xmlns:cx="http://schemas.microsoft.com/office/drawing/2014/chartex" xmlns:cx1="http://schemas.microsoft.com/office/drawing/2015/9/8/chartex" xmlns:cx2="http://schemas.microsoft.com/office/drawing/2015/10/21/chartex" xmlns:cx3="http://schemas.microsoft.com/office/drawing/2016/5/9/chartex" xmlns:cx4="http://schemas.microsoft.com/office/drawing/2016/5/10/chartex" xmlns:cx5="http://schemas.microsoft.com/office/drawing/2016/5/11/chartex" xmlns:cx6="http://schemas.microsoft.com/office/drawing/2016/5/12/chartex" xmlns:cx7="http://schemas.microsoft.com/office/drawing/2016/5/13/chartex" xmlns:cx8="http://schemas.microsoft.com/office/drawing/2016/5/14/chartex" xmlns:mc="http://schemas.openxmlformats.org/markup-compatibility/2006" xmlns:aink="http://schemas.microsoft.com/office/drawing/2016/ink" xmlns:am3d="http://schemas.microsoft.com/office/drawing/2017/model3d" xmlns:o="urn:schemas-microsoft-com:office:office" xmlns:r="http://schemas.openxmlformats.org/officeDocument/2006/relationships" xmlns:m="http://schemas.openxmlformats.org/officeDocument/2006/math" xmlns:v="urn:schemas-microsoft-com:vml" xmlns:wp14="http://schemas.microsoft.com/office/word/2010/wordprocessingDrawing" xmlns:wp="http://schemas.openxmlformats.org/drawingml/2006/wordprocessingDrawing" xmlns:w10="urn:schemas-microsoft-com:office:word" xmlns:w="http://schemas.openxmlformats.org/wordprocessingml/2006/main" xmlns:w14="http://schemas.microsoft.com/office/word/2010/wordml" xmlns:w15="http://schemas.microsoft.com/office/word/2012/wordml" xmlns:w16cex="http://schemas.microsoft.com/office/word/2018/wordml/cex" xmlns:w16cid="http://schemas.microsoft.com/office/word/2016/wordml/cid" xmlns:w16="http://schemas.microsoft.com/office/word/2018/wordml" xmlns:w16sdtdh="http://schemas.microsoft.com/office/word/2020/wordml/sdtdatahash" xmlns:w16se="http://schemas.microsoft.com/office/word/2015/wordml/symex" xmlns:wpg="http://schemas.microsoft.com/office/word/2010/wordprocessingGroup" xmlns:wpi="http://schemas.microsoft.com/office/word/2010/wordprocessingInk" xmlns:wne="http://schemas.microsoft.com/office/word/2006/wordml" xmlns:wps="http://schemas.microsoft.com/office/word/2010/wordprocessingShape" mc:Ignorable="w14 w15 w16se w16cid w16 w16cex w16sdtdh wp14">
+<w:document xmlns:wpc="http://schemas.microsoft.com/office/word/2010/wordprocessingCanvas" xmlns:cx="http://schemas.microsoft.com/office/drawing/2014/chartex" xmlns:cx1="http://schemas.microsoft.com/office/drawing/2015/9/8/chartex" xmlns:cx2="http://schemas.microsoft.com/office/drawing/2015/10/21/chartex" xmlns:cx3="http://schemas.microsoft.com/office/drawing/2016/5/9/chartex" xmlns:cx4="http://schemas.microsoft.com/office/drawing/2016/5/10/chartex" xmlns:cx5="http://schemas.microsoft.com/office/drawing/2016/5/11/chartex" xmlns:cx6="http://schemas.microsoft.com/office/drawing/2016/5/12/chartex" xmlns:cx7="http://schemas.microsoft.com/office/drawing/2016/5/13/chartex" xmlns:cx8="http://schemas.microsoft.com/office/drawing/2016/5/14/chartex" xmlns:mc="http://schemas.openxmlformats.org/markup-compatibility/2006" xmlns:aink="http://schemas.microsoft.com/office/drawing/2016/ink" xmlns:am3d="http://schemas.microsoft.com/office/drawing/2017/model3d" xmlns:o="urn:schemas-microsoft-com:office:office" xmlns:oel="http://schemas.microsoft.com/office/2019/extlst" xmlns:r="http://schemas.openxmlformats.org/officeDocument/2006/relationships" xmlns:m="http://schemas.openxmlformats.org/officeDocument/2006/math" xmlns:v="urn:schemas-microsoft-com:vml" xmlns:wp14="http://schemas.microsoft.com/office/word/2010/wordprocessingDrawing" xmlns:wp="http://schemas.openxmlformats.org/drawingml/2006/wordprocessingDrawing" xmlns:w10="urn:schemas-microsoft-com:office:word" xmlns:w="http://schemas.openxmlformats.org/wordprocessingml/2006/main" xmlns:w14="http://schemas.microsoft.com/office/word/2010/wordml" xmlns:w15="http://schemas.microsoft.com/office/word/2012/wordml" xmlns:w16cex="http://schemas.microsoft.com/office/word/2018/wordml/cex" xmlns:w16cid="http://schemas.microsoft.com/office/word/2016/wordml/cid" xmlns:w16="http://schemas.microsoft.com/office/word/2018/wordml" xmlns:w16sdtdh="http://schemas.microsoft.com/office/word/2020/wordml/sdtdatahash" xmlns:w16se="http://schemas.microsoft.com/office/word/2015/wordml/symex" xmlns:wpg="http://schemas.microsoft.com/office/word/2010/wordprocessingGroup" xmlns:wpi="http://schemas.microsoft.com/office/word/2010/wordprocessingInk" xmlns:wne="http://schemas.microsoft.com/office/word/2006/wordml" xmlns:wps="http://schemas.microsoft.com/office/word/2010/wordprocessingShape" mc:Ignorable="w14 w15 w16se w16cid w16 w16cex w16sdtdh wp14">
   <w:body>
     <w:p>
       <w:pPr>
@@ -27,6 +27,7 @@
           <w:lang w:val="en-US"/>
         </w:rPr>
       </w:pPr>
+      <w:proofErr w:type="spellStart"/>
       <w:r>
         <w:rPr>
           <w:sz w:val="24"/>
@@ -35,6 +36,7 @@
         </w:rPr>
         <w:t>MyBuasIntake</w:t>
       </w:r>
+      <w:proofErr w:type="spellEnd"/>
     </w:p>
     <w:p>
       <w:pPr>
@@ -268,7 +270,25 @@
           <w:szCs w:val="24"/>
           <w:lang w:val="en-US"/>
         </w:rPr>
-        <w:t xml:space="preserve"> together with the minimal amount of necessary </w:t>
+        <w:t xml:space="preserve"> together with the minimal </w:t>
+      </w:r>
+      <w:proofErr w:type="gramStart"/>
+      <w:r>
+        <w:rPr>
+          <w:sz w:val="24"/>
+          <w:szCs w:val="24"/>
+          <w:lang w:val="en-US"/>
+        </w:rPr>
+        <w:t>amount</w:t>
+      </w:r>
+      <w:proofErr w:type="gramEnd"/>
+      <w:r>
+        <w:rPr>
+          <w:sz w:val="24"/>
+          <w:szCs w:val="24"/>
+          <w:lang w:val="en-US"/>
+        </w:rPr>
+        <w:t xml:space="preserve"> of necessary </w:t>
       </w:r>
       <w:r>
         <w:rPr>
@@ -578,7 +598,25 @@
           <w:szCs w:val="24"/>
           <w:lang w:val="en-US"/>
         </w:rPr>
-        <w:t xml:space="preserve"> and it is not the main goal of this project. Therefore this will be updated later in the project.</w:t>
+        <w:t xml:space="preserve"> and it is not the main goal of this project. </w:t>
+      </w:r>
+      <w:proofErr w:type="gramStart"/>
+      <w:r>
+        <w:rPr>
+          <w:sz w:val="24"/>
+          <w:szCs w:val="24"/>
+          <w:lang w:val="en-US"/>
+        </w:rPr>
+        <w:t>Therefore</w:t>
+      </w:r>
+      <w:proofErr w:type="gramEnd"/>
+      <w:r>
+        <w:rPr>
+          <w:sz w:val="24"/>
+          <w:szCs w:val="24"/>
+          <w:lang w:val="en-US"/>
+        </w:rPr>
+        <w:t xml:space="preserve"> this will be updated later in the project.</w:t>
       </w:r>
     </w:p>
     <w:p>
@@ -921,24 +959,46 @@
           <w:szCs w:val="24"/>
           <w:lang w:val="en-US"/>
         </w:rPr>
-        <w:t xml:space="preserve"> - GitKraken</w:t>
-      </w:r>
-    </w:p>
-    <w:p>
-      <w:pPr>
-        <w:rPr>
-          <w:sz w:val="24"/>
-          <w:szCs w:val="24"/>
-          <w:lang w:val="en-US"/>
-        </w:rPr>
-      </w:pPr>
-      <w:r>
-        <w:rPr>
-          <w:sz w:val="24"/>
-          <w:szCs w:val="24"/>
-          <w:lang w:val="en-US"/>
-        </w:rPr>
-        <w:t xml:space="preserve">Github will be used </w:t>
+        <w:t xml:space="preserve"> - </w:t>
+      </w:r>
+      <w:proofErr w:type="spellStart"/>
+      <w:r>
+        <w:rPr>
+          <w:b/>
+          <w:bCs/>
+          <w:sz w:val="24"/>
+          <w:szCs w:val="24"/>
+          <w:lang w:val="en-US"/>
+        </w:rPr>
+        <w:t>GitKraken</w:t>
+      </w:r>
+      <w:proofErr w:type="spellEnd"/>
+    </w:p>
+    <w:p>
+      <w:pPr>
+        <w:rPr>
+          <w:sz w:val="24"/>
+          <w:szCs w:val="24"/>
+          <w:lang w:val="en-US"/>
+        </w:rPr>
+      </w:pPr>
+      <w:proofErr w:type="spellStart"/>
+      <w:r>
+        <w:rPr>
+          <w:sz w:val="24"/>
+          <w:szCs w:val="24"/>
+          <w:lang w:val="en-US"/>
+        </w:rPr>
+        <w:t>Github</w:t>
+      </w:r>
+      <w:proofErr w:type="spellEnd"/>
+      <w:r>
+        <w:rPr>
+          <w:sz w:val="24"/>
+          <w:szCs w:val="24"/>
+          <w:lang w:val="en-US"/>
+        </w:rPr>
+        <w:t xml:space="preserve"> will be used </w:t>
       </w:r>
       <w:r>
         <w:rPr>
@@ -954,7 +1014,25 @@
           <w:szCs w:val="24"/>
           <w:lang w:val="en-US"/>
         </w:rPr>
-        <w:t xml:space="preserve"> together with GitKraken as Git GUI application. </w:t>
+        <w:t xml:space="preserve"> together with </w:t>
+      </w:r>
+      <w:proofErr w:type="spellStart"/>
+      <w:r>
+        <w:rPr>
+          <w:sz w:val="24"/>
+          <w:szCs w:val="24"/>
+          <w:lang w:val="en-US"/>
+        </w:rPr>
+        <w:t>GitKraken</w:t>
+      </w:r>
+      <w:proofErr w:type="spellEnd"/>
+      <w:r>
+        <w:rPr>
+          <w:sz w:val="24"/>
+          <w:szCs w:val="24"/>
+          <w:lang w:val="en-US"/>
+        </w:rPr>
+        <w:t xml:space="preserve"> as Git GUI application. </w:t>
       </w:r>
     </w:p>
     <w:p>
@@ -1117,13 +1195,59 @@
           <w:lang w:val="en-US"/>
         </w:rPr>
       </w:pPr>
-      <w:r>
-        <w:rPr>
-          <w:sz w:val="24"/>
-          <w:szCs w:val="24"/>
-          <w:lang w:val="en-US"/>
-        </w:rPr>
-        <w:t>Sfml is a graphics library for c++, this will be used as for input, window creation  and rendering.</w:t>
+      <w:proofErr w:type="spellStart"/>
+      <w:r>
+        <w:rPr>
+          <w:sz w:val="24"/>
+          <w:szCs w:val="24"/>
+          <w:lang w:val="en-US"/>
+        </w:rPr>
+        <w:t>Sfml</w:t>
+      </w:r>
+      <w:proofErr w:type="spellEnd"/>
+      <w:r>
+        <w:rPr>
+          <w:sz w:val="24"/>
+          <w:szCs w:val="24"/>
+          <w:lang w:val="en-US"/>
+        </w:rPr>
+        <w:t xml:space="preserve"> is a graphics library for </w:t>
+      </w:r>
+      <w:proofErr w:type="spellStart"/>
+      <w:r>
+        <w:rPr>
+          <w:sz w:val="24"/>
+          <w:szCs w:val="24"/>
+          <w:lang w:val="en-US"/>
+        </w:rPr>
+        <w:t>c++</w:t>
+      </w:r>
+      <w:proofErr w:type="spellEnd"/>
+      <w:r>
+        <w:rPr>
+          <w:sz w:val="24"/>
+          <w:szCs w:val="24"/>
+          <w:lang w:val="en-US"/>
+        </w:rPr>
+        <w:t xml:space="preserve">, this will be used as for input, window </w:t>
+      </w:r>
+      <w:proofErr w:type="gramStart"/>
+      <w:r>
+        <w:rPr>
+          <w:sz w:val="24"/>
+          <w:szCs w:val="24"/>
+          <w:lang w:val="en-US"/>
+        </w:rPr>
+        <w:t>creation  and</w:t>
+      </w:r>
+      <w:proofErr w:type="gramEnd"/>
+      <w:r>
+        <w:rPr>
+          <w:sz w:val="24"/>
+          <w:szCs w:val="24"/>
+          <w:lang w:val="en-US"/>
+        </w:rPr>
+        <w:t xml:space="preserve"> rendering.</w:t>
       </w:r>
     </w:p>
     <w:p>
@@ -1202,13 +1326,41 @@
           <w:lang w:val="en-US"/>
         </w:rPr>
       </w:pPr>
-      <w:r>
-        <w:rPr>
-          <w:sz w:val="24"/>
-          <w:szCs w:val="24"/>
-          <w:lang w:val="en-US"/>
-        </w:rPr>
-        <w:t>Glm is a math library commonly used in c++.</w:t>
+      <w:proofErr w:type="spellStart"/>
+      <w:r>
+        <w:rPr>
+          <w:sz w:val="24"/>
+          <w:szCs w:val="24"/>
+          <w:lang w:val="en-US"/>
+        </w:rPr>
+        <w:t>Glm</w:t>
+      </w:r>
+      <w:proofErr w:type="spellEnd"/>
+      <w:r>
+        <w:rPr>
+          <w:sz w:val="24"/>
+          <w:szCs w:val="24"/>
+          <w:lang w:val="en-US"/>
+        </w:rPr>
+        <w:t xml:space="preserve"> is a math library commonly used in </w:t>
+      </w:r>
+      <w:proofErr w:type="spellStart"/>
+      <w:r>
+        <w:rPr>
+          <w:sz w:val="24"/>
+          <w:szCs w:val="24"/>
+          <w:lang w:val="en-US"/>
+        </w:rPr>
+        <w:t>c++</w:t>
+      </w:r>
+      <w:proofErr w:type="spellEnd"/>
+      <w:r>
+        <w:rPr>
+          <w:sz w:val="24"/>
+          <w:szCs w:val="24"/>
+          <w:lang w:val="en-US"/>
+        </w:rPr>
+        <w:t>.</w:t>
       </w:r>
     </w:p>
     <w:p>
@@ -1293,13 +1445,23 @@
         </w:rPr>
         <w:t xml:space="preserve">detailed description of the mechanics that </w:t>
       </w:r>
-      <w:r>
-        <w:rPr>
-          <w:sz w:val="24"/>
-          <w:szCs w:val="24"/>
-          <w:lang w:val="en-US"/>
-        </w:rPr>
-        <w:t>have to be created and general details about gameplay-specific elements of the game.</w:t>
+      <w:proofErr w:type="gramStart"/>
+      <w:r>
+        <w:rPr>
+          <w:sz w:val="24"/>
+          <w:szCs w:val="24"/>
+          <w:lang w:val="en-US"/>
+        </w:rPr>
+        <w:t>have to</w:t>
+      </w:r>
+      <w:proofErr w:type="gramEnd"/>
+      <w:r>
+        <w:rPr>
+          <w:sz w:val="24"/>
+          <w:szCs w:val="24"/>
+          <w:lang w:val="en-US"/>
+        </w:rPr>
+        <w:t xml:space="preserve"> be created and general details about gameplay-specific elements of the game.</w:t>
       </w:r>
     </w:p>
     <w:p>
@@ -1753,7 +1915,29 @@
           <w:szCs w:val="24"/>
           <w:lang w:val="en-US" w:eastAsia="nl-NL"/>
         </w:rPr>
-        <w:t>Bullet can ricochet off of any surface once</w:t>
+        <w:t xml:space="preserve">Bullet can ricochet </w:t>
+      </w:r>
+      <w:proofErr w:type="gramStart"/>
+      <w:r>
+        <w:rPr>
+          <w:rFonts w:eastAsia="Times New Roman" w:cstheme="minorHAnsi"/>
+          <w:color w:val="000000"/>
+          <w:sz w:val="24"/>
+          <w:szCs w:val="24"/>
+          <w:lang w:val="en-US" w:eastAsia="nl-NL"/>
+        </w:rPr>
+        <w:t>off of</w:t>
+      </w:r>
+      <w:proofErr w:type="gramEnd"/>
+      <w:r>
+        <w:rPr>
+          <w:rFonts w:eastAsia="Times New Roman" w:cstheme="minorHAnsi"/>
+          <w:color w:val="000000"/>
+          <w:sz w:val="24"/>
+          <w:szCs w:val="24"/>
+          <w:lang w:val="en-US" w:eastAsia="nl-NL"/>
+        </w:rPr>
+        <w:t xml:space="preserve"> any surface once</w:t>
       </w:r>
       <w:r>
         <w:rPr>
@@ -1850,7 +2034,29 @@
           <w:szCs w:val="24"/>
           <w:lang w:val="en-US" w:eastAsia="nl-NL"/>
         </w:rPr>
-        <w:t>Bullet can not ricochet off any surface.</w:t>
+        <w:t xml:space="preserve">Bullet </w:t>
+      </w:r>
+      <w:proofErr w:type="spellStart"/>
+      <w:r>
+        <w:rPr>
+          <w:rFonts w:eastAsia="Times New Roman" w:cstheme="minorHAnsi"/>
+          <w:color w:val="000000"/>
+          <w:sz w:val="24"/>
+          <w:szCs w:val="24"/>
+          <w:lang w:val="en-US" w:eastAsia="nl-NL"/>
+        </w:rPr>
+        <w:t>can not</w:t>
+      </w:r>
+      <w:proofErr w:type="spellEnd"/>
+      <w:r>
+        <w:rPr>
+          <w:rFonts w:eastAsia="Times New Roman" w:cstheme="minorHAnsi"/>
+          <w:color w:val="000000"/>
+          <w:sz w:val="24"/>
+          <w:szCs w:val="24"/>
+          <w:lang w:val="en-US" w:eastAsia="nl-NL"/>
+        </w:rPr>
+        <w:t xml:space="preserve"> ricochet off any surface.</w:t>
       </w:r>
     </w:p>
     <w:p>
@@ -2268,6 +2474,7 @@
           <w:lang w:eastAsia="nl-NL"/>
         </w:rPr>
       </w:pPr>
+      <w:proofErr w:type="spellStart"/>
       <w:r>
         <w:rPr>
           <w:rFonts w:eastAsia="Times New Roman" w:cstheme="minorHAnsi"/>
@@ -2278,7 +2485,98 @@
           <w:szCs w:val="24"/>
           <w:lang w:eastAsia="nl-NL"/>
         </w:rPr>
-        <w:t>What might be possible.</w:t>
+        <w:t>What</w:t>
+      </w:r>
+      <w:proofErr w:type="spellEnd"/>
+      <w:r>
+        <w:rPr>
+          <w:rFonts w:eastAsia="Times New Roman" w:cstheme="minorHAnsi"/>
+          <w:b/>
+          <w:bCs/>
+          <w:color w:val="000000"/>
+          <w:sz w:val="24"/>
+          <w:szCs w:val="24"/>
+          <w:lang w:eastAsia="nl-NL"/>
+        </w:rPr>
+        <w:t xml:space="preserve"> </w:t>
+      </w:r>
+      <w:proofErr w:type="spellStart"/>
+      <w:r>
+        <w:rPr>
+          <w:rFonts w:eastAsia="Times New Roman" w:cstheme="minorHAnsi"/>
+          <w:b/>
+          <w:bCs/>
+          <w:color w:val="000000"/>
+          <w:sz w:val="24"/>
+          <w:szCs w:val="24"/>
+          <w:lang w:eastAsia="nl-NL"/>
+        </w:rPr>
+        <w:t>might</w:t>
+      </w:r>
+      <w:proofErr w:type="spellEnd"/>
+      <w:r>
+        <w:rPr>
+          <w:rFonts w:eastAsia="Times New Roman" w:cstheme="minorHAnsi"/>
+          <w:b/>
+          <w:bCs/>
+          <w:color w:val="000000"/>
+          <w:sz w:val="24"/>
+          <w:szCs w:val="24"/>
+          <w:lang w:eastAsia="nl-NL"/>
+        </w:rPr>
+        <w:t xml:space="preserve"> </w:t>
+      </w:r>
+      <w:proofErr w:type="spellStart"/>
+      <w:r>
+        <w:rPr>
+          <w:rFonts w:eastAsia="Times New Roman" w:cstheme="minorHAnsi"/>
+          <w:b/>
+          <w:bCs/>
+          <w:color w:val="000000"/>
+          <w:sz w:val="24"/>
+          <w:szCs w:val="24"/>
+          <w:lang w:eastAsia="nl-NL"/>
+        </w:rPr>
+        <w:t>be</w:t>
+      </w:r>
+      <w:proofErr w:type="spellEnd"/>
+      <w:r>
+        <w:rPr>
+          <w:rFonts w:eastAsia="Times New Roman" w:cstheme="minorHAnsi"/>
+          <w:b/>
+          <w:bCs/>
+          <w:color w:val="000000"/>
+          <w:sz w:val="24"/>
+          <w:szCs w:val="24"/>
+          <w:lang w:eastAsia="nl-NL"/>
+        </w:rPr>
+        <w:t xml:space="preserve"> </w:t>
+      </w:r>
+      <w:proofErr w:type="spellStart"/>
+      <w:r>
+        <w:rPr>
+          <w:rFonts w:eastAsia="Times New Roman" w:cstheme="minorHAnsi"/>
+          <w:b/>
+          <w:bCs/>
+          <w:color w:val="000000"/>
+          <w:sz w:val="24"/>
+          <w:szCs w:val="24"/>
+          <w:lang w:eastAsia="nl-NL"/>
+        </w:rPr>
+        <w:t>possible</w:t>
+      </w:r>
+      <w:proofErr w:type="spellEnd"/>
+      <w:r>
+        <w:rPr>
+          <w:rFonts w:eastAsia="Times New Roman" w:cstheme="minorHAnsi"/>
+          <w:b/>
+          <w:bCs/>
+          <w:color w:val="000000"/>
+          <w:sz w:val="24"/>
+          <w:szCs w:val="24"/>
+          <w:lang w:eastAsia="nl-NL"/>
+        </w:rPr>
+        <w:t>.</w:t>
       </w:r>
     </w:p>
     <w:p>
@@ -2382,7 +2680,29 @@
           <w:szCs w:val="24"/>
           <w:lang w:eastAsia="nl-NL"/>
         </w:rPr>
-        <w:t>UI elements.</w:t>
+        <w:t xml:space="preserve">UI </w:t>
+      </w:r>
+      <w:proofErr w:type="spellStart"/>
+      <w:r>
+        <w:rPr>
+          <w:rFonts w:eastAsia="Times New Roman" w:cstheme="minorHAnsi"/>
+          <w:color w:val="000000"/>
+          <w:sz w:val="24"/>
+          <w:szCs w:val="24"/>
+          <w:lang w:eastAsia="nl-NL"/>
+        </w:rPr>
+        <w:t>elements</w:t>
+      </w:r>
+      <w:proofErr w:type="spellEnd"/>
+      <w:r>
+        <w:rPr>
+          <w:rFonts w:eastAsia="Times New Roman" w:cstheme="minorHAnsi"/>
+          <w:color w:val="000000"/>
+          <w:sz w:val="24"/>
+          <w:szCs w:val="24"/>
+          <w:lang w:eastAsia="nl-NL"/>
+        </w:rPr>
+        <w:t>.</w:t>
       </w:r>
     </w:p>
     <w:p>
@@ -2402,15 +2722,49 @@
           <w:lang w:eastAsia="nl-NL"/>
         </w:rPr>
       </w:pPr>
-      <w:r>
-        <w:rPr>
-          <w:rFonts w:eastAsia="Times New Roman" w:cstheme="minorHAnsi"/>
-          <w:color w:val="000000"/>
-          <w:sz w:val="24"/>
-          <w:szCs w:val="24"/>
-          <w:lang w:eastAsia="nl-NL"/>
-        </w:rPr>
-        <w:t>Amount of tanks left.</w:t>
+      <w:proofErr w:type="spellStart"/>
+      <w:r>
+        <w:rPr>
+          <w:rFonts w:eastAsia="Times New Roman" w:cstheme="minorHAnsi"/>
+          <w:color w:val="000000"/>
+          <w:sz w:val="24"/>
+          <w:szCs w:val="24"/>
+          <w:lang w:eastAsia="nl-NL"/>
+        </w:rPr>
+        <w:t>Amount</w:t>
+      </w:r>
+      <w:proofErr w:type="spellEnd"/>
+      <w:r>
+        <w:rPr>
+          <w:rFonts w:eastAsia="Times New Roman" w:cstheme="minorHAnsi"/>
+          <w:color w:val="000000"/>
+          <w:sz w:val="24"/>
+          <w:szCs w:val="24"/>
+          <w:lang w:eastAsia="nl-NL"/>
+        </w:rPr>
+        <w:t xml:space="preserve"> of tanks </w:t>
+      </w:r>
+      <w:proofErr w:type="spellStart"/>
+      <w:r>
+        <w:rPr>
+          <w:rFonts w:eastAsia="Times New Roman" w:cstheme="minorHAnsi"/>
+          <w:color w:val="000000"/>
+          <w:sz w:val="24"/>
+          <w:szCs w:val="24"/>
+          <w:lang w:eastAsia="nl-NL"/>
+        </w:rPr>
+        <w:t>left</w:t>
+      </w:r>
+      <w:proofErr w:type="spellEnd"/>
+      <w:r>
+        <w:rPr>
+          <w:rFonts w:eastAsia="Times New Roman" w:cstheme="minorHAnsi"/>
+          <w:color w:val="000000"/>
+          <w:sz w:val="24"/>
+          <w:szCs w:val="24"/>
+          <w:lang w:eastAsia="nl-NL"/>
+        </w:rPr>
+        <w:t>.</w:t>
       </w:r>
     </w:p>
     <w:p>
@@ -2430,15 +2784,27 @@
           <w:lang w:eastAsia="nl-NL"/>
         </w:rPr>
       </w:pPr>
-      <w:r>
-        <w:rPr>
-          <w:rFonts w:eastAsia="Times New Roman" w:cstheme="minorHAnsi"/>
-          <w:color w:val="000000"/>
-          <w:sz w:val="24"/>
-          <w:szCs w:val="24"/>
-          <w:lang w:eastAsia="nl-NL"/>
-        </w:rPr>
-        <w:t>Current score.</w:t>
+      <w:proofErr w:type="spellStart"/>
+      <w:r>
+        <w:rPr>
+          <w:rFonts w:eastAsia="Times New Roman" w:cstheme="minorHAnsi"/>
+          <w:color w:val="000000"/>
+          <w:sz w:val="24"/>
+          <w:szCs w:val="24"/>
+          <w:lang w:eastAsia="nl-NL"/>
+        </w:rPr>
+        <w:t>Current</w:t>
+      </w:r>
+      <w:proofErr w:type="spellEnd"/>
+      <w:r>
+        <w:rPr>
+          <w:rFonts w:eastAsia="Times New Roman" w:cstheme="minorHAnsi"/>
+          <w:color w:val="000000"/>
+          <w:sz w:val="24"/>
+          <w:szCs w:val="24"/>
+          <w:lang w:eastAsia="nl-NL"/>
+        </w:rPr>
+        <w:t xml:space="preserve"> score.</w:t>
       </w:r>
     </w:p>
     <w:p>
@@ -2522,7 +2888,29 @@
           <w:szCs w:val="24"/>
           <w:lang w:eastAsia="nl-NL"/>
         </w:rPr>
-        <w:t>Tank movement sounds.</w:t>
+        <w:t xml:space="preserve">Tank </w:t>
+      </w:r>
+      <w:proofErr w:type="spellStart"/>
+      <w:r>
+        <w:rPr>
+          <w:rFonts w:eastAsia="Times New Roman" w:cstheme="minorHAnsi"/>
+          <w:color w:val="000000"/>
+          <w:sz w:val="24"/>
+          <w:szCs w:val="24"/>
+          <w:lang w:eastAsia="nl-NL"/>
+        </w:rPr>
+        <w:t>movement</w:t>
+      </w:r>
+      <w:proofErr w:type="spellEnd"/>
+      <w:r>
+        <w:rPr>
+          <w:rFonts w:eastAsia="Times New Roman" w:cstheme="minorHAnsi"/>
+          <w:color w:val="000000"/>
+          <w:sz w:val="24"/>
+          <w:szCs w:val="24"/>
+          <w:lang w:eastAsia="nl-NL"/>
+        </w:rPr>
+        <w:t xml:space="preserve"> sounds.</w:t>
       </w:r>
     </w:p>
     <w:p>
@@ -2542,15 +2930,27 @@
           <w:lang w:eastAsia="nl-NL"/>
         </w:rPr>
       </w:pPr>
-      <w:r>
-        <w:rPr>
-          <w:rFonts w:eastAsia="Times New Roman" w:cstheme="minorHAnsi"/>
-          <w:color w:val="000000"/>
-          <w:sz w:val="24"/>
-          <w:szCs w:val="24"/>
-          <w:lang w:eastAsia="nl-NL"/>
-        </w:rPr>
-        <w:t>Bullet sounds.</w:t>
+      <w:proofErr w:type="spellStart"/>
+      <w:r>
+        <w:rPr>
+          <w:rFonts w:eastAsia="Times New Roman" w:cstheme="minorHAnsi"/>
+          <w:color w:val="000000"/>
+          <w:sz w:val="24"/>
+          <w:szCs w:val="24"/>
+          <w:lang w:eastAsia="nl-NL"/>
+        </w:rPr>
+        <w:t>Bullet</w:t>
+      </w:r>
+      <w:proofErr w:type="spellEnd"/>
+      <w:r>
+        <w:rPr>
+          <w:rFonts w:eastAsia="Times New Roman" w:cstheme="minorHAnsi"/>
+          <w:color w:val="000000"/>
+          <w:sz w:val="24"/>
+          <w:szCs w:val="24"/>
+          <w:lang w:eastAsia="nl-NL"/>
+        </w:rPr>
+        <w:t xml:space="preserve"> sounds.</w:t>
       </w:r>
     </w:p>
     <w:p>
@@ -2618,7 +3018,29 @@
           <w:szCs w:val="24"/>
           <w:lang w:eastAsia="nl-NL"/>
         </w:rPr>
-        <w:t>More than 10 levels.</w:t>
+        <w:t xml:space="preserve">More </w:t>
+      </w:r>
+      <w:proofErr w:type="spellStart"/>
+      <w:r>
+        <w:rPr>
+          <w:rFonts w:eastAsia="Times New Roman" w:cstheme="minorHAnsi"/>
+          <w:color w:val="000000"/>
+          <w:sz w:val="24"/>
+          <w:szCs w:val="24"/>
+          <w:lang w:eastAsia="nl-NL"/>
+        </w:rPr>
+        <w:t>than</w:t>
+      </w:r>
+      <w:proofErr w:type="spellEnd"/>
+      <w:r>
+        <w:rPr>
+          <w:rFonts w:eastAsia="Times New Roman" w:cstheme="minorHAnsi"/>
+          <w:color w:val="000000"/>
+          <w:sz w:val="24"/>
+          <w:szCs w:val="24"/>
+          <w:lang w:eastAsia="nl-NL"/>
+        </w:rPr>
+        <w:t xml:space="preserve"> 10 levels.</w:t>
       </w:r>
     </w:p>
     <w:p>
@@ -2885,6 +3307,7 @@
         </w:rPr>
         <w:t xml:space="preserve">This page will contain the required engine </w:t>
       </w:r>
+      <w:proofErr w:type="gramStart"/>
       <w:r>
         <w:rPr>
           <w:rFonts w:cstheme="minorHAnsi"/>
@@ -2901,7 +3324,17 @@
           <w:szCs w:val="24"/>
           <w:lang w:val="en-US"/>
         </w:rPr>
-        <w:t xml:space="preserve"> to </w:t>
+        <w:t xml:space="preserve"> to</w:t>
+      </w:r>
+      <w:proofErr w:type="gramEnd"/>
+      <w:r>
+        <w:rPr>
+          <w:rFonts w:cstheme="minorHAnsi"/>
+          <w:sz w:val="24"/>
+          <w:szCs w:val="24"/>
+          <w:lang w:val="en-US"/>
+        </w:rPr>
+        <w:t xml:space="preserve"> </w:t>
       </w:r>
       <w:r>
         <w:rPr>
@@ -3062,6 +3495,7 @@
           <w:lang w:eastAsia="nl-NL"/>
         </w:rPr>
       </w:pPr>
+      <w:proofErr w:type="spellStart"/>
       <w:r>
         <w:rPr>
           <w:rFonts w:ascii="Calibri" w:eastAsia="Times New Roman" w:hAnsi="Calibri" w:cs="Calibri"/>
@@ -3072,6 +3506,7 @@
         </w:rPr>
         <w:t>Collisions</w:t>
       </w:r>
+      <w:proofErr w:type="spellEnd"/>
     </w:p>
     <w:p>
       <w:pPr>
@@ -3090,15 +3525,71 @@
           <w:lang w:eastAsia="nl-NL"/>
         </w:rPr>
       </w:pPr>
-      <w:r>
-        <w:rPr>
-          <w:rFonts w:ascii="Calibri" w:eastAsia="Times New Roman" w:hAnsi="Calibri" w:cs="Calibri"/>
-          <w:color w:val="000000"/>
-          <w:sz w:val="24"/>
-          <w:szCs w:val="24"/>
-          <w:lang w:eastAsia="nl-NL"/>
-        </w:rPr>
-        <w:t>Only AABB Rectangle collisions.</w:t>
+      <w:proofErr w:type="spellStart"/>
+      <w:r>
+        <w:rPr>
+          <w:rFonts w:ascii="Calibri" w:eastAsia="Times New Roman" w:hAnsi="Calibri" w:cs="Calibri"/>
+          <w:color w:val="000000"/>
+          <w:sz w:val="24"/>
+          <w:szCs w:val="24"/>
+          <w:lang w:eastAsia="nl-NL"/>
+        </w:rPr>
+        <w:t>Only</w:t>
+      </w:r>
+      <w:proofErr w:type="spellEnd"/>
+      <w:r>
+        <w:rPr>
+          <w:rFonts w:ascii="Calibri" w:eastAsia="Times New Roman" w:hAnsi="Calibri" w:cs="Calibri"/>
+          <w:color w:val="000000"/>
+          <w:sz w:val="24"/>
+          <w:szCs w:val="24"/>
+          <w:lang w:eastAsia="nl-NL"/>
+        </w:rPr>
+        <w:t xml:space="preserve"> AABB </w:t>
+      </w:r>
+      <w:proofErr w:type="spellStart"/>
+      <w:r>
+        <w:rPr>
+          <w:rFonts w:ascii="Calibri" w:eastAsia="Times New Roman" w:hAnsi="Calibri" w:cs="Calibri"/>
+          <w:color w:val="000000"/>
+          <w:sz w:val="24"/>
+          <w:szCs w:val="24"/>
+          <w:lang w:eastAsia="nl-NL"/>
+        </w:rPr>
+        <w:t>Rectangle</w:t>
+      </w:r>
+      <w:proofErr w:type="spellEnd"/>
+      <w:r>
+        <w:rPr>
+          <w:rFonts w:ascii="Calibri" w:eastAsia="Times New Roman" w:hAnsi="Calibri" w:cs="Calibri"/>
+          <w:color w:val="000000"/>
+          <w:sz w:val="24"/>
+          <w:szCs w:val="24"/>
+          <w:lang w:eastAsia="nl-NL"/>
+        </w:rPr>
+        <w:t xml:space="preserve"> </w:t>
+      </w:r>
+      <w:proofErr w:type="spellStart"/>
+      <w:r>
+        <w:rPr>
+          <w:rFonts w:ascii="Calibri" w:eastAsia="Times New Roman" w:hAnsi="Calibri" w:cs="Calibri"/>
+          <w:color w:val="000000"/>
+          <w:sz w:val="24"/>
+          <w:szCs w:val="24"/>
+          <w:lang w:eastAsia="nl-NL"/>
+        </w:rPr>
+        <w:t>collisions</w:t>
+      </w:r>
+      <w:proofErr w:type="spellEnd"/>
+      <w:r>
+        <w:rPr>
+          <w:rFonts w:ascii="Calibri" w:eastAsia="Times New Roman" w:hAnsi="Calibri" w:cs="Calibri"/>
+          <w:color w:val="000000"/>
+          <w:sz w:val="24"/>
+          <w:szCs w:val="24"/>
+          <w:lang w:eastAsia="nl-NL"/>
+        </w:rPr>
+        <w:t>.</w:t>
       </w:r>
     </w:p>
     <w:p>
@@ -3215,20 +3706,165 @@
     </w:p>
     <w:p>
       <w:pPr>
+        <w:numPr>
+          <w:ilvl w:val="0"/>
+          <w:numId w:val="6"/>
+        </w:numPr>
+        <w:shd w:val="clear" w:color="auto" w:fill="FFFFFF"/>
+        <w:spacing w:before="100" w:beforeAutospacing="1" w:after="100" w:afterAutospacing="1" w:line="240" w:lineRule="auto"/>
+        <w:textAlignment w:val="baseline"/>
+        <w:rPr>
+          <w:rFonts w:ascii="Calibri" w:eastAsia="Times New Roman" w:hAnsi="Calibri" w:cs="Calibri"/>
+          <w:color w:val="000000"/>
+          <w:sz w:val="24"/>
+          <w:szCs w:val="24"/>
+          <w:lang w:eastAsia="nl-NL"/>
+        </w:rPr>
+      </w:pPr>
+      <w:proofErr w:type="spellStart"/>
+      <w:r>
+        <w:rPr>
+          <w:rFonts w:ascii="Calibri" w:eastAsia="Times New Roman" w:hAnsi="Calibri" w:cs="Calibri"/>
+          <w:color w:val="000000"/>
+          <w:sz w:val="24"/>
+          <w:szCs w:val="24"/>
+          <w:lang w:eastAsia="nl-NL"/>
+        </w:rPr>
+        <w:t>Entity</w:t>
+      </w:r>
+      <w:proofErr w:type="spellEnd"/>
+      <w:r>
+        <w:rPr>
+          <w:rFonts w:ascii="Calibri" w:eastAsia="Times New Roman" w:hAnsi="Calibri" w:cs="Calibri"/>
+          <w:color w:val="000000"/>
+          <w:sz w:val="24"/>
+          <w:szCs w:val="24"/>
+          <w:lang w:eastAsia="nl-NL"/>
+        </w:rPr>
+        <w:t xml:space="preserve"> component system</w:t>
+      </w:r>
+    </w:p>
+    <w:p>
+      <w:pPr>
+        <w:numPr>
+          <w:ilvl w:val="1"/>
+          <w:numId w:val="6"/>
+        </w:numPr>
+        <w:shd w:val="clear" w:color="auto" w:fill="FFFFFF"/>
+        <w:spacing w:before="100" w:beforeAutospacing="1" w:after="100" w:afterAutospacing="1" w:line="240" w:lineRule="auto"/>
+        <w:textAlignment w:val="baseline"/>
+        <w:rPr>
+          <w:rFonts w:ascii="Calibri" w:eastAsia="Times New Roman" w:hAnsi="Calibri" w:cs="Calibri"/>
+          <w:color w:val="000000"/>
+          <w:sz w:val="24"/>
+          <w:szCs w:val="24"/>
+          <w:lang w:eastAsia="nl-NL"/>
+        </w:rPr>
+      </w:pPr>
+      <w:proofErr w:type="spellStart"/>
+      <w:r>
+        <w:rPr>
+          <w:rFonts w:ascii="Calibri" w:eastAsia="Times New Roman" w:hAnsi="Calibri" w:cs="Calibri"/>
+          <w:color w:val="000000"/>
+          <w:sz w:val="24"/>
+          <w:szCs w:val="24"/>
+          <w:lang w:eastAsia="nl-NL"/>
+        </w:rPr>
+        <w:t>Transform</w:t>
+      </w:r>
+      <w:proofErr w:type="spellEnd"/>
+      <w:r>
+        <w:rPr>
+          <w:rFonts w:ascii="Calibri" w:eastAsia="Times New Roman" w:hAnsi="Calibri" w:cs="Calibri"/>
+          <w:color w:val="000000"/>
+          <w:sz w:val="24"/>
+          <w:szCs w:val="24"/>
+          <w:lang w:eastAsia="nl-NL"/>
+        </w:rPr>
+        <w:t xml:space="preserve"> component.</w:t>
+      </w:r>
+    </w:p>
+    <w:p>
+      <w:pPr>
+        <w:numPr>
+          <w:ilvl w:val="1"/>
+          <w:numId w:val="6"/>
+        </w:numPr>
+        <w:shd w:val="clear" w:color="auto" w:fill="FFFFFF"/>
+        <w:spacing w:before="100" w:beforeAutospacing="1" w:after="100" w:afterAutospacing="1" w:line="240" w:lineRule="auto"/>
+        <w:textAlignment w:val="baseline"/>
+        <w:rPr>
+          <w:rFonts w:ascii="Calibri" w:eastAsia="Times New Roman" w:hAnsi="Calibri" w:cs="Calibri"/>
+          <w:color w:val="000000"/>
+          <w:sz w:val="24"/>
+          <w:szCs w:val="24"/>
+          <w:lang w:eastAsia="nl-NL"/>
+        </w:rPr>
+      </w:pPr>
+      <w:proofErr w:type="spellStart"/>
+      <w:proofErr w:type="gramStart"/>
+      <w:r>
+        <w:rPr>
+          <w:rFonts w:ascii="Calibri" w:eastAsia="Times New Roman" w:hAnsi="Calibri" w:cs="Calibri"/>
+          <w:color w:val="000000"/>
+          <w:sz w:val="24"/>
+          <w:szCs w:val="24"/>
+          <w:lang w:eastAsia="nl-NL"/>
+        </w:rPr>
+        <w:t>MeshRenderer</w:t>
+      </w:r>
+      <w:proofErr w:type="spellEnd"/>
+      <w:r>
+        <w:rPr>
+          <w:rFonts w:ascii="Calibri" w:eastAsia="Times New Roman" w:hAnsi="Calibri" w:cs="Calibri"/>
+          <w:color w:val="000000"/>
+          <w:sz w:val="24"/>
+          <w:szCs w:val="24"/>
+          <w:lang w:eastAsia="nl-NL"/>
+        </w:rPr>
+        <w:t xml:space="preserve"> /</w:t>
+      </w:r>
+      <w:proofErr w:type="gramEnd"/>
+      <w:r>
+        <w:rPr>
+          <w:rFonts w:ascii="Calibri" w:eastAsia="Times New Roman" w:hAnsi="Calibri" w:cs="Calibri"/>
+          <w:color w:val="000000"/>
+          <w:sz w:val="24"/>
+          <w:szCs w:val="24"/>
+          <w:lang w:eastAsia="nl-NL"/>
+        </w:rPr>
+        <w:t xml:space="preserve"> </w:t>
+      </w:r>
+      <w:proofErr w:type="spellStart"/>
+      <w:r>
+        <w:rPr>
+          <w:rFonts w:ascii="Calibri" w:eastAsia="Times New Roman" w:hAnsi="Calibri" w:cs="Calibri"/>
+          <w:color w:val="000000"/>
+          <w:sz w:val="24"/>
+          <w:szCs w:val="24"/>
+          <w:lang w:eastAsia="nl-NL"/>
+        </w:rPr>
+        <w:t>SpriteRenderer</w:t>
+      </w:r>
+      <w:proofErr w:type="spellEnd"/>
+      <w:r>
+        <w:rPr>
+          <w:rFonts w:ascii="Calibri" w:eastAsia="Times New Roman" w:hAnsi="Calibri" w:cs="Calibri"/>
+          <w:color w:val="000000"/>
+          <w:sz w:val="24"/>
+          <w:szCs w:val="24"/>
+          <w:lang w:eastAsia="nl-NL"/>
+        </w:rPr>
+        <w:t xml:space="preserve"> component.</w:t>
+      </w:r>
+    </w:p>
+    <w:p>
+      <w:pPr>
         <w:shd w:val="clear" w:color="auto" w:fill="FFFFFF"/>
         <w:spacing w:after="0" w:line="240" w:lineRule="auto"/>
         <w:textAlignment w:val="baseline"/>
         <w:rPr>
           <w:rFonts w:ascii="Calibri" w:eastAsia="Times New Roman" w:hAnsi="Calibri" w:cs="Calibri"/>
-          <w:color w:val="000000"/>
-          <w:sz w:val="24"/>
-          <w:szCs w:val="24"/>
-          <w:lang w:eastAsia="nl-NL"/>
-        </w:rPr>
-      </w:pPr>
-      <w:r>
-        <w:rPr>
-          <w:rFonts w:ascii="Calibri" w:eastAsia="Times New Roman" w:hAnsi="Calibri" w:cs="Calibri"/>
           <w:b/>
           <w:bCs/>
           <w:color w:val="000000"/>
@@ -3236,7 +3872,192 @@
           <w:szCs w:val="24"/>
           <w:lang w:eastAsia="nl-NL"/>
         </w:rPr>
-        <w:t>Might have.</w:t>
+      </w:pPr>
+      <w:proofErr w:type="spellStart"/>
+      <w:r>
+        <w:rPr>
+          <w:rFonts w:ascii="Calibri" w:eastAsia="Times New Roman" w:hAnsi="Calibri" w:cs="Calibri"/>
+          <w:b/>
+          <w:bCs/>
+          <w:color w:val="000000"/>
+          <w:sz w:val="24"/>
+          <w:szCs w:val="24"/>
+          <w:lang w:eastAsia="nl-NL"/>
+        </w:rPr>
+        <w:t>Might</w:t>
+      </w:r>
+      <w:proofErr w:type="spellEnd"/>
+      <w:r>
+        <w:rPr>
+          <w:rFonts w:ascii="Calibri" w:eastAsia="Times New Roman" w:hAnsi="Calibri" w:cs="Calibri"/>
+          <w:b/>
+          <w:bCs/>
+          <w:color w:val="000000"/>
+          <w:sz w:val="24"/>
+          <w:szCs w:val="24"/>
+          <w:lang w:eastAsia="nl-NL"/>
+        </w:rPr>
+        <w:t xml:space="preserve"> have.</w:t>
+      </w:r>
+    </w:p>
+    <w:p>
+      <w:pPr>
+        <w:numPr>
+          <w:ilvl w:val="0"/>
+          <w:numId w:val="6"/>
+        </w:numPr>
+        <w:shd w:val="clear" w:color="auto" w:fill="FFFFFF"/>
+        <w:spacing w:before="100" w:beforeAutospacing="1" w:after="100" w:afterAutospacing="1" w:line="240" w:lineRule="auto"/>
+        <w:textAlignment w:val="baseline"/>
+        <w:rPr>
+          <w:rFonts w:ascii="Calibri" w:eastAsia="Times New Roman" w:hAnsi="Calibri" w:cs="Calibri"/>
+          <w:color w:val="000000"/>
+          <w:sz w:val="24"/>
+          <w:szCs w:val="24"/>
+          <w:lang w:eastAsia="nl-NL"/>
+        </w:rPr>
+      </w:pPr>
+      <w:proofErr w:type="spellStart"/>
+      <w:r>
+        <w:rPr>
+          <w:rFonts w:ascii="Calibri" w:eastAsia="Times New Roman" w:hAnsi="Calibri" w:cs="Calibri"/>
+          <w:color w:val="000000"/>
+          <w:sz w:val="24"/>
+          <w:szCs w:val="24"/>
+          <w:lang w:eastAsia="nl-NL"/>
+        </w:rPr>
+        <w:t>Entity</w:t>
+      </w:r>
+      <w:proofErr w:type="spellEnd"/>
+      <w:r>
+        <w:rPr>
+          <w:rFonts w:ascii="Calibri" w:eastAsia="Times New Roman" w:hAnsi="Calibri" w:cs="Calibri"/>
+          <w:color w:val="000000"/>
+          <w:sz w:val="24"/>
+          <w:szCs w:val="24"/>
+          <w:lang w:eastAsia="nl-NL"/>
+        </w:rPr>
+        <w:t xml:space="preserve"> component system</w:t>
+      </w:r>
+    </w:p>
+    <w:p>
+      <w:pPr>
+        <w:numPr>
+          <w:ilvl w:val="1"/>
+          <w:numId w:val="6"/>
+        </w:numPr>
+        <w:shd w:val="clear" w:color="auto" w:fill="FFFFFF"/>
+        <w:spacing w:before="100" w:beforeAutospacing="1" w:after="100" w:afterAutospacing="1" w:line="240" w:lineRule="auto"/>
+        <w:textAlignment w:val="baseline"/>
+        <w:rPr>
+          <w:rFonts w:ascii="Calibri" w:eastAsia="Times New Roman" w:hAnsi="Calibri" w:cs="Calibri"/>
+          <w:color w:val="000000"/>
+          <w:sz w:val="24"/>
+          <w:szCs w:val="24"/>
+          <w:lang w:eastAsia="nl-NL"/>
+        </w:rPr>
+      </w:pPr>
+      <w:proofErr w:type="spellStart"/>
+      <w:r>
+        <w:rPr>
+          <w:rFonts w:ascii="Calibri" w:eastAsia="Times New Roman" w:hAnsi="Calibri" w:cs="Calibri"/>
+          <w:color w:val="000000"/>
+          <w:sz w:val="24"/>
+          <w:szCs w:val="24"/>
+          <w:lang w:eastAsia="nl-NL"/>
+        </w:rPr>
+        <w:t>UiTextComponent</w:t>
+      </w:r>
+      <w:proofErr w:type="spellEnd"/>
+      <w:r>
+        <w:rPr>
+          <w:rFonts w:ascii="Calibri" w:eastAsia="Times New Roman" w:hAnsi="Calibri" w:cs="Calibri"/>
+          <w:color w:val="000000"/>
+          <w:sz w:val="24"/>
+          <w:szCs w:val="24"/>
+          <w:lang w:eastAsia="nl-NL"/>
+        </w:rPr>
+        <w:t>.</w:t>
+      </w:r>
+    </w:p>
+    <w:p>
+      <w:pPr>
+        <w:numPr>
+          <w:ilvl w:val="1"/>
+          <w:numId w:val="6"/>
+        </w:numPr>
+        <w:shd w:val="clear" w:color="auto" w:fill="FFFFFF"/>
+        <w:spacing w:before="100" w:beforeAutospacing="1" w:after="100" w:afterAutospacing="1" w:line="240" w:lineRule="auto"/>
+        <w:textAlignment w:val="baseline"/>
+        <w:rPr>
+          <w:rFonts w:ascii="Calibri" w:eastAsia="Times New Roman" w:hAnsi="Calibri" w:cs="Calibri"/>
+          <w:color w:val="000000"/>
+          <w:sz w:val="24"/>
+          <w:szCs w:val="24"/>
+          <w:lang w:eastAsia="nl-NL"/>
+        </w:rPr>
+      </w:pPr>
+      <w:proofErr w:type="spellStart"/>
+      <w:r>
+        <w:rPr>
+          <w:rFonts w:ascii="Calibri" w:eastAsia="Times New Roman" w:hAnsi="Calibri" w:cs="Calibri"/>
+          <w:color w:val="000000"/>
+          <w:sz w:val="24"/>
+          <w:szCs w:val="24"/>
+          <w:lang w:eastAsia="nl-NL"/>
+        </w:rPr>
+        <w:t>UiImageComponent</w:t>
+      </w:r>
+      <w:proofErr w:type="spellEnd"/>
+      <w:r>
+        <w:rPr>
+          <w:rFonts w:ascii="Calibri" w:eastAsia="Times New Roman" w:hAnsi="Calibri" w:cs="Calibri"/>
+          <w:color w:val="000000"/>
+          <w:sz w:val="24"/>
+          <w:szCs w:val="24"/>
+          <w:lang w:eastAsia="nl-NL"/>
+        </w:rPr>
+        <w:t>.</w:t>
+      </w:r>
+    </w:p>
+    <w:p>
+      <w:pPr>
+        <w:numPr>
+          <w:ilvl w:val="1"/>
+          <w:numId w:val="6"/>
+        </w:numPr>
+        <w:shd w:val="clear" w:color="auto" w:fill="FFFFFF"/>
+        <w:spacing w:before="100" w:beforeAutospacing="1" w:after="100" w:afterAutospacing="1" w:line="240" w:lineRule="auto"/>
+        <w:textAlignment w:val="baseline"/>
+        <w:rPr>
+          <w:rFonts w:ascii="Calibri" w:eastAsia="Times New Roman" w:hAnsi="Calibri" w:cs="Calibri"/>
+          <w:color w:val="000000"/>
+          <w:sz w:val="24"/>
+          <w:szCs w:val="24"/>
+          <w:lang w:eastAsia="nl-NL"/>
+        </w:rPr>
+      </w:pPr>
+      <w:proofErr w:type="spellStart"/>
+      <w:r>
+        <w:rPr>
+          <w:rFonts w:ascii="Calibri" w:eastAsia="Times New Roman" w:hAnsi="Calibri" w:cs="Calibri"/>
+          <w:color w:val="000000"/>
+          <w:sz w:val="24"/>
+          <w:szCs w:val="24"/>
+          <w:lang w:eastAsia="nl-NL"/>
+        </w:rPr>
+        <w:t>CameraComponent</w:t>
+      </w:r>
+      <w:proofErr w:type="spellEnd"/>
+      <w:r>
+        <w:rPr>
+          <w:rFonts w:ascii="Calibri" w:eastAsia="Times New Roman" w:hAnsi="Calibri" w:cs="Calibri"/>
+          <w:color w:val="000000"/>
+          <w:sz w:val="24"/>
+          <w:szCs w:val="24"/>
+          <w:lang w:eastAsia="nl-NL"/>
+        </w:rPr>
+        <w:t>.</w:t>
       </w:r>
     </w:p>
     <w:p>
@@ -3264,7 +4085,51 @@
           <w:szCs w:val="24"/>
           <w:lang w:eastAsia="nl-NL"/>
         </w:rPr>
-        <w:t>UI rendering layer.</w:t>
+        <w:t xml:space="preserve">UI </w:t>
+      </w:r>
+      <w:proofErr w:type="spellStart"/>
+      <w:r>
+        <w:rPr>
+          <w:rFonts w:ascii="Calibri" w:eastAsia="Times New Roman" w:hAnsi="Calibri" w:cs="Calibri"/>
+          <w:color w:val="000000"/>
+          <w:sz w:val="24"/>
+          <w:szCs w:val="24"/>
+          <w:lang w:eastAsia="nl-NL"/>
+        </w:rPr>
+        <w:t>rendering</w:t>
+      </w:r>
+      <w:proofErr w:type="spellEnd"/>
+      <w:r>
+        <w:rPr>
+          <w:rFonts w:ascii="Calibri" w:eastAsia="Times New Roman" w:hAnsi="Calibri" w:cs="Calibri"/>
+          <w:color w:val="000000"/>
+          <w:sz w:val="24"/>
+          <w:szCs w:val="24"/>
+          <w:lang w:eastAsia="nl-NL"/>
+        </w:rPr>
+        <w:t xml:space="preserve"> </w:t>
+      </w:r>
+      <w:proofErr w:type="spellStart"/>
+      <w:r>
+        <w:rPr>
+          <w:rFonts w:ascii="Calibri" w:eastAsia="Times New Roman" w:hAnsi="Calibri" w:cs="Calibri"/>
+          <w:color w:val="000000"/>
+          <w:sz w:val="24"/>
+          <w:szCs w:val="24"/>
+          <w:lang w:eastAsia="nl-NL"/>
+        </w:rPr>
+        <w:t>layer</w:t>
+      </w:r>
+      <w:proofErr w:type="spellEnd"/>
+      <w:r>
+        <w:rPr>
+          <w:rFonts w:ascii="Calibri" w:eastAsia="Times New Roman" w:hAnsi="Calibri" w:cs="Calibri"/>
+          <w:color w:val="000000"/>
+          <w:sz w:val="24"/>
+          <w:szCs w:val="24"/>
+          <w:lang w:eastAsia="nl-NL"/>
+        </w:rPr>
+        <w:t>.</w:t>
       </w:r>
     </w:p>
     <w:p>
@@ -3294,6 +4159,7 @@
         </w:rPr>
         <w:t xml:space="preserve">3D </w:t>
       </w:r>
+      <w:proofErr w:type="spellStart"/>
       <w:r>
         <w:rPr>
           <w:rFonts w:ascii="Calibri" w:eastAsia="Times New Roman" w:hAnsi="Calibri" w:cs="Calibri"/>
@@ -3314,6 +4180,7 @@
         </w:rPr>
         <w:t>endering</w:t>
       </w:r>
+      <w:proofErr w:type="spellEnd"/>
       <w:r>
         <w:rPr>
           <w:rFonts w:ascii="Calibri" w:eastAsia="Times New Roman" w:hAnsi="Calibri" w:cs="Calibri"/>
@@ -3350,7 +4217,51 @@
           <w:szCs w:val="24"/>
           <w:lang w:eastAsia="nl-NL"/>
         </w:rPr>
-        <w:t>Special effects layer.</w:t>
+        <w:t xml:space="preserve">Special </w:t>
+      </w:r>
+      <w:proofErr w:type="spellStart"/>
+      <w:r>
+        <w:rPr>
+          <w:rFonts w:ascii="Calibri" w:eastAsia="Times New Roman" w:hAnsi="Calibri" w:cs="Calibri"/>
+          <w:color w:val="000000"/>
+          <w:sz w:val="24"/>
+          <w:szCs w:val="24"/>
+          <w:lang w:eastAsia="nl-NL"/>
+        </w:rPr>
+        <w:t>effects</w:t>
+      </w:r>
+      <w:proofErr w:type="spellEnd"/>
+      <w:r>
+        <w:rPr>
+          <w:rFonts w:ascii="Calibri" w:eastAsia="Times New Roman" w:hAnsi="Calibri" w:cs="Calibri"/>
+          <w:color w:val="000000"/>
+          <w:sz w:val="24"/>
+          <w:szCs w:val="24"/>
+          <w:lang w:eastAsia="nl-NL"/>
+        </w:rPr>
+        <w:t xml:space="preserve"> </w:t>
+      </w:r>
+      <w:proofErr w:type="spellStart"/>
+      <w:r>
+        <w:rPr>
+          <w:rFonts w:ascii="Calibri" w:eastAsia="Times New Roman" w:hAnsi="Calibri" w:cs="Calibri"/>
+          <w:color w:val="000000"/>
+          <w:sz w:val="24"/>
+          <w:szCs w:val="24"/>
+          <w:lang w:eastAsia="nl-NL"/>
+        </w:rPr>
+        <w:t>layer</w:t>
+      </w:r>
+      <w:proofErr w:type="spellEnd"/>
+      <w:r>
+        <w:rPr>
+          <w:rFonts w:ascii="Calibri" w:eastAsia="Times New Roman" w:hAnsi="Calibri" w:cs="Calibri"/>
+          <w:color w:val="000000"/>
+          <w:sz w:val="24"/>
+          <w:szCs w:val="24"/>
+          <w:lang w:eastAsia="nl-NL"/>
+        </w:rPr>
+        <w:t>.</w:t>
       </w:r>
     </w:p>
     <w:p>
@@ -3370,15 +4281,27 @@
           <w:lang w:eastAsia="nl-NL"/>
         </w:rPr>
       </w:pPr>
-      <w:r>
-        <w:rPr>
-          <w:rFonts w:ascii="Calibri" w:eastAsia="Times New Roman" w:hAnsi="Calibri" w:cs="Calibri"/>
-          <w:color w:val="000000"/>
-          <w:sz w:val="24"/>
-          <w:szCs w:val="24"/>
-          <w:lang w:eastAsia="nl-NL"/>
-        </w:rPr>
-        <w:t>Vignette.</w:t>
+      <w:proofErr w:type="spellStart"/>
+      <w:r>
+        <w:rPr>
+          <w:rFonts w:ascii="Calibri" w:eastAsia="Times New Roman" w:hAnsi="Calibri" w:cs="Calibri"/>
+          <w:color w:val="000000"/>
+          <w:sz w:val="24"/>
+          <w:szCs w:val="24"/>
+          <w:lang w:eastAsia="nl-NL"/>
+        </w:rPr>
+        <w:t>Vignette</w:t>
+      </w:r>
+      <w:proofErr w:type="spellEnd"/>
+      <w:r>
+        <w:rPr>
+          <w:rFonts w:ascii="Calibri" w:eastAsia="Times New Roman" w:hAnsi="Calibri" w:cs="Calibri"/>
+          <w:color w:val="000000"/>
+          <w:sz w:val="24"/>
+          <w:szCs w:val="24"/>
+          <w:lang w:eastAsia="nl-NL"/>
+        </w:rPr>
+        <w:t>.</w:t>
       </w:r>
     </w:p>
     <w:p>
@@ -3398,15 +4321,27 @@
           <w:lang w:eastAsia="nl-NL"/>
         </w:rPr>
       </w:pPr>
-      <w:r>
-        <w:rPr>
-          <w:rFonts w:ascii="Calibri" w:eastAsia="Times New Roman" w:hAnsi="Calibri" w:cs="Calibri"/>
-          <w:color w:val="000000"/>
-          <w:sz w:val="24"/>
-          <w:szCs w:val="24"/>
-          <w:lang w:eastAsia="nl-NL"/>
-        </w:rPr>
-        <w:t>Bloom.</w:t>
+      <w:proofErr w:type="spellStart"/>
+      <w:r>
+        <w:rPr>
+          <w:rFonts w:ascii="Calibri" w:eastAsia="Times New Roman" w:hAnsi="Calibri" w:cs="Calibri"/>
+          <w:color w:val="000000"/>
+          <w:sz w:val="24"/>
+          <w:szCs w:val="24"/>
+          <w:lang w:eastAsia="nl-NL"/>
+        </w:rPr>
+        <w:t>Bloom</w:t>
+      </w:r>
+      <w:proofErr w:type="spellEnd"/>
+      <w:r>
+        <w:rPr>
+          <w:rFonts w:ascii="Calibri" w:eastAsia="Times New Roman" w:hAnsi="Calibri" w:cs="Calibri"/>
+          <w:color w:val="000000"/>
+          <w:sz w:val="24"/>
+          <w:szCs w:val="24"/>
+          <w:lang w:eastAsia="nl-NL"/>
+        </w:rPr>
+        <w:t>.</w:t>
       </w:r>
     </w:p>
     <w:p>
@@ -3426,15 +4361,27 @@
           <w:lang w:eastAsia="nl-NL"/>
         </w:rPr>
       </w:pPr>
-      <w:r>
-        <w:rPr>
-          <w:rFonts w:ascii="Calibri" w:eastAsia="Times New Roman" w:hAnsi="Calibri" w:cs="Calibri"/>
-          <w:color w:val="000000"/>
-          <w:sz w:val="24"/>
-          <w:szCs w:val="24"/>
-          <w:lang w:eastAsia="nl-NL"/>
-        </w:rPr>
-        <w:t>Color filters.</w:t>
+      <w:proofErr w:type="spellStart"/>
+      <w:r>
+        <w:rPr>
+          <w:rFonts w:ascii="Calibri" w:eastAsia="Times New Roman" w:hAnsi="Calibri" w:cs="Calibri"/>
+          <w:color w:val="000000"/>
+          <w:sz w:val="24"/>
+          <w:szCs w:val="24"/>
+          <w:lang w:eastAsia="nl-NL"/>
+        </w:rPr>
+        <w:t>Color</w:t>
+      </w:r>
+      <w:proofErr w:type="spellEnd"/>
+      <w:r>
+        <w:rPr>
+          <w:rFonts w:ascii="Calibri" w:eastAsia="Times New Roman" w:hAnsi="Calibri" w:cs="Calibri"/>
+          <w:color w:val="000000"/>
+          <w:sz w:val="24"/>
+          <w:szCs w:val="24"/>
+          <w:lang w:eastAsia="nl-NL"/>
+        </w:rPr>
+        <w:t xml:space="preserve"> filters.</w:t>
       </w:r>
     </w:p>
     <w:p>
@@ -3460,7 +4407,33 @@
           <w:szCs w:val="24"/>
           <w:lang w:eastAsia="nl-NL"/>
         </w:rPr>
-        <w:t>Will not have.</w:t>
+        <w:t xml:space="preserve">Will </w:t>
+      </w:r>
+      <w:proofErr w:type="spellStart"/>
+      <w:r>
+        <w:rPr>
+          <w:rFonts w:ascii="Calibri" w:eastAsia="Times New Roman" w:hAnsi="Calibri" w:cs="Calibri"/>
+          <w:b/>
+          <w:bCs/>
+          <w:color w:val="000000"/>
+          <w:sz w:val="24"/>
+          <w:szCs w:val="24"/>
+          <w:lang w:eastAsia="nl-NL"/>
+        </w:rPr>
+        <w:t>not</w:t>
+      </w:r>
+      <w:proofErr w:type="spellEnd"/>
+      <w:r>
+        <w:rPr>
+          <w:rFonts w:ascii="Calibri" w:eastAsia="Times New Roman" w:hAnsi="Calibri" w:cs="Calibri"/>
+          <w:b/>
+          <w:bCs/>
+          <w:color w:val="000000"/>
+          <w:sz w:val="24"/>
+          <w:szCs w:val="24"/>
+          <w:lang w:eastAsia="nl-NL"/>
+        </w:rPr>
+        <w:t xml:space="preserve"> have.</w:t>
       </w:r>
     </w:p>
     <w:p>
@@ -3480,15 +4453,27 @@
           <w:lang w:eastAsia="nl-NL"/>
         </w:rPr>
       </w:pPr>
-      <w:r>
-        <w:rPr>
-          <w:rFonts w:ascii="Calibri" w:eastAsia="Times New Roman" w:hAnsi="Calibri" w:cs="Calibri"/>
-          <w:color w:val="000000"/>
-          <w:sz w:val="24"/>
-          <w:szCs w:val="24"/>
-          <w:lang w:eastAsia="nl-NL"/>
-        </w:rPr>
-        <w:t>Lighting </w:t>
+      <w:proofErr w:type="spellStart"/>
+      <w:r>
+        <w:rPr>
+          <w:rFonts w:ascii="Calibri" w:eastAsia="Times New Roman" w:hAnsi="Calibri" w:cs="Calibri"/>
+          <w:color w:val="000000"/>
+          <w:sz w:val="24"/>
+          <w:szCs w:val="24"/>
+          <w:lang w:eastAsia="nl-NL"/>
+        </w:rPr>
+        <w:t>Lighting</w:t>
+      </w:r>
+      <w:proofErr w:type="spellEnd"/>
+      <w:r>
+        <w:rPr>
+          <w:rFonts w:ascii="Calibri" w:eastAsia="Times New Roman" w:hAnsi="Calibri" w:cs="Calibri"/>
+          <w:color w:val="000000"/>
+          <w:sz w:val="24"/>
+          <w:szCs w:val="24"/>
+          <w:lang w:eastAsia="nl-NL"/>
+        </w:rPr>
+        <w:t> </w:t>
       </w:r>
     </w:p>
     <w:p>
@@ -3545,9 +4530,7 @@
           <w:lang w:val="en-US"/>
         </w:rPr>
       </w:pPr>
-    </w:p>
-    <w:p>
-      <w:pPr>
+      <w:r>
         <w:rPr>
           <w:rFonts w:cstheme="minorHAnsi"/>
           <w:b/>
@@ -3555,48 +4538,6 @@
           <w:szCs w:val="36"/>
           <w:lang w:val="en-US"/>
         </w:rPr>
-      </w:pPr>
-    </w:p>
-    <w:p>
-      <w:pPr>
-        <w:rPr>
-          <w:rFonts w:cstheme="minorHAnsi"/>
-          <w:b/>
-          <w:sz w:val="36"/>
-          <w:szCs w:val="36"/>
-          <w:lang w:val="en-US"/>
-        </w:rPr>
-      </w:pPr>
-    </w:p>
-    <w:p>
-      <w:pPr>
-        <w:rPr>
-          <w:rFonts w:cstheme="minorHAnsi"/>
-          <w:b/>
-          <w:sz w:val="36"/>
-          <w:szCs w:val="36"/>
-          <w:lang w:val="en-US"/>
-        </w:rPr>
-      </w:pPr>
-    </w:p>
-    <w:p>
-      <w:pPr>
-        <w:rPr>
-          <w:rFonts w:cstheme="minorHAnsi"/>
-          <w:b/>
-          <w:sz w:val="36"/>
-          <w:szCs w:val="36"/>
-          <w:lang w:val="en-US"/>
-        </w:rPr>
-      </w:pPr>
-      <w:r>
-        <w:rPr>
-          <w:rFonts w:cstheme="minorHAnsi"/>
-          <w:b/>
-          <w:sz w:val="36"/>
-          <w:szCs w:val="36"/>
-          <w:lang w:val="en-US"/>
-        </w:rPr>
         <w:lastRenderedPageBreak/>
         <w:t>Engine Functional Design</w:t>
       </w:r>
@@ -3635,7 +4576,27 @@
           <w:szCs w:val="24"/>
           <w:lang w:val="en-US"/>
         </w:rPr>
-        <w:t>specific architecture of the engine. Going in to detail about which tools have to be created and how the classes fit together.</w:t>
+        <w:t xml:space="preserve">specific architecture of the engine. Going </w:t>
+      </w:r>
+      <w:proofErr w:type="gramStart"/>
+      <w:r>
+        <w:rPr>
+          <w:rFonts w:cstheme="minorHAnsi"/>
+          <w:sz w:val="24"/>
+          <w:szCs w:val="24"/>
+          <w:lang w:val="en-US"/>
+        </w:rPr>
+        <w:t>in to</w:t>
+      </w:r>
+      <w:proofErr w:type="gramEnd"/>
+      <w:r>
+        <w:rPr>
+          <w:rFonts w:cstheme="minorHAnsi"/>
+          <w:sz w:val="24"/>
+          <w:szCs w:val="24"/>
+          <w:lang w:val="en-US"/>
+        </w:rPr>
+        <w:t xml:space="preserve"> detail about which tools have to be created and how the classes fit together.</w:t>
       </w:r>
     </w:p>
     <w:p>
@@ -3681,14 +4642,25 @@
           <w:lang w:val="en-US"/>
         </w:rPr>
       </w:pPr>
-      <w:r>
-        <w:rPr>
-          <w:rFonts w:cstheme="minorHAnsi"/>
-          <w:sz w:val="24"/>
-          <w:szCs w:val="24"/>
-          <w:lang w:val="en-US"/>
-        </w:rPr>
-        <w:t>Uml diagram gives you a rough understanding of the class hierarchy and architecture of in this case the engine part of this project.</w:t>
+      <w:proofErr w:type="spellStart"/>
+      <w:r>
+        <w:rPr>
+          <w:rFonts w:cstheme="minorHAnsi"/>
+          <w:sz w:val="24"/>
+          <w:szCs w:val="24"/>
+          <w:lang w:val="en-US"/>
+        </w:rPr>
+        <w:t>Uml</w:t>
+      </w:r>
+      <w:proofErr w:type="spellEnd"/>
+      <w:r>
+        <w:rPr>
+          <w:rFonts w:cstheme="minorHAnsi"/>
+          <w:sz w:val="24"/>
+          <w:szCs w:val="24"/>
+          <w:lang w:val="en-US"/>
+        </w:rPr>
+        <w:t xml:space="preserve"> diagram gives you a rough understanding of the class hierarchy and architecture of in this case the engine part of this project.</w:t>
       </w:r>
       <w:r>
         <w:rPr>
@@ -3925,14 +4897,25 @@
           <w:lang w:val="en-US"/>
         </w:rPr>
       </w:pPr>
-      <w:r>
-        <w:rPr>
-          <w:rFonts w:cstheme="minorHAnsi"/>
-          <w:sz w:val="24"/>
-          <w:szCs w:val="24"/>
-          <w:lang w:val="en-US"/>
-        </w:rPr>
-        <w:t xml:space="preserve">Uml diagram gives you a rough understanding of the class hierarchy and architecture of in this case the </w:t>
+      <w:proofErr w:type="spellStart"/>
+      <w:r>
+        <w:rPr>
+          <w:rFonts w:cstheme="minorHAnsi"/>
+          <w:sz w:val="24"/>
+          <w:szCs w:val="24"/>
+          <w:lang w:val="en-US"/>
+        </w:rPr>
+        <w:t>Uml</w:t>
+      </w:r>
+      <w:proofErr w:type="spellEnd"/>
+      <w:r>
+        <w:rPr>
+          <w:rFonts w:cstheme="minorHAnsi"/>
+          <w:sz w:val="24"/>
+          <w:szCs w:val="24"/>
+          <w:lang w:val="en-US"/>
+        </w:rPr>
+        <w:t xml:space="preserve"> diagram gives you a rough understanding of the class hierarchy and architecture of in this case the </w:t>
       </w:r>
       <w:r>
         <w:rPr>
@@ -4140,7 +5123,7 @@
 </file>
 
 <file path=word/endnotes.xml><?xml version="1.0" encoding="utf-8"?>
-<w:endnotes xmlns:wpc="http://schemas.microsoft.com/office/word/2010/wordprocessingCanvas" xmlns:cx="http://schemas.microsoft.com/office/drawing/2014/chartex" xmlns:cx1="http://schemas.microsoft.com/office/drawing/2015/9/8/chartex" xmlns:cx2="http://schemas.microsoft.com/office/drawing/2015/10/21/chartex" xmlns:cx3="http://schemas.microsoft.com/office/drawing/2016/5/9/chartex" xmlns:cx4="http://schemas.microsoft.com/office/drawing/2016/5/10/chartex" xmlns:cx5="http://schemas.microsoft.com/office/drawing/2016/5/11/chartex" xmlns:cx6="http://schemas.microsoft.com/office/drawing/2016/5/12/chartex" xmlns:cx7="http://schemas.microsoft.com/office/drawing/2016/5/13/chartex" xmlns:cx8="http://schemas.microsoft.com/office/drawing/2016/5/14/chartex" xmlns:mc="http://schemas.openxmlformats.org/markup-compatibility/2006" xmlns:aink="http://schemas.microsoft.com/office/drawing/2016/ink" xmlns:am3d="http://schemas.microsoft.com/office/drawing/2017/model3d" xmlns:o="urn:schemas-microsoft-com:office:office" xmlns:r="http://schemas.openxmlformats.org/officeDocument/2006/relationships" xmlns:m="http://schemas.openxmlformats.org/officeDocument/2006/math" xmlns:v="urn:schemas-microsoft-com:vml" xmlns:wp14="http://schemas.microsoft.com/office/word/2010/wordprocessingDrawing" xmlns:wp="http://schemas.openxmlformats.org/drawingml/2006/wordprocessingDrawing" xmlns:w10="urn:schemas-microsoft-com:office:word" xmlns:w="http://schemas.openxmlformats.org/wordprocessingml/2006/main" xmlns:w14="http://schemas.microsoft.com/office/word/2010/wordml" xmlns:w15="http://schemas.microsoft.com/office/word/2012/wordml" xmlns:w16cex="http://schemas.microsoft.com/office/word/2018/wordml/cex" xmlns:w16cid="http://schemas.microsoft.com/office/word/2016/wordml/cid" xmlns:w16="http://schemas.microsoft.com/office/word/2018/wordml" xmlns:w16sdtdh="http://schemas.microsoft.com/office/word/2020/wordml/sdtdatahash" xmlns:w16se="http://schemas.microsoft.com/office/word/2015/wordml/symex" xmlns:wpg="http://schemas.microsoft.com/office/word/2010/wordprocessingGroup" xmlns:wpi="http://schemas.microsoft.com/office/word/2010/wordprocessingInk" xmlns:wne="http://schemas.microsoft.com/office/word/2006/wordml" xmlns:wps="http://schemas.microsoft.com/office/word/2010/wordprocessingShape" mc:Ignorable="w14 w15 w16se w16cid w16 w16cex w16sdtdh wp14">
+<w:endnotes xmlns:wpc="http://schemas.microsoft.com/office/word/2010/wordprocessingCanvas" xmlns:cx="http://schemas.microsoft.com/office/drawing/2014/chartex" xmlns:cx1="http://schemas.microsoft.com/office/drawing/2015/9/8/chartex" xmlns:cx2="http://schemas.microsoft.com/office/drawing/2015/10/21/chartex" xmlns:cx3="http://schemas.microsoft.com/office/drawing/2016/5/9/chartex" xmlns:cx4="http://schemas.microsoft.com/office/drawing/2016/5/10/chartex" xmlns:cx5="http://schemas.microsoft.com/office/drawing/2016/5/11/chartex" xmlns:cx6="http://schemas.microsoft.com/office/drawing/2016/5/12/chartex" xmlns:cx7="http://schemas.microsoft.com/office/drawing/2016/5/13/chartex" xmlns:cx8="http://schemas.microsoft.com/office/drawing/2016/5/14/chartex" xmlns:mc="http://schemas.openxmlformats.org/markup-compatibility/2006" xmlns:aink="http://schemas.microsoft.com/office/drawing/2016/ink" xmlns:am3d="http://schemas.microsoft.com/office/drawing/2017/model3d" xmlns:o="urn:schemas-microsoft-com:office:office" xmlns:oel="http://schemas.microsoft.com/office/2019/extlst" xmlns:r="http://schemas.openxmlformats.org/officeDocument/2006/relationships" xmlns:m="http://schemas.openxmlformats.org/officeDocument/2006/math" xmlns:v="urn:schemas-microsoft-com:vml" xmlns:wp14="http://schemas.microsoft.com/office/word/2010/wordprocessingDrawing" xmlns:wp="http://schemas.openxmlformats.org/drawingml/2006/wordprocessingDrawing" xmlns:w10="urn:schemas-microsoft-com:office:word" xmlns:w="http://schemas.openxmlformats.org/wordprocessingml/2006/main" xmlns:w14="http://schemas.microsoft.com/office/word/2010/wordml" xmlns:w15="http://schemas.microsoft.com/office/word/2012/wordml" xmlns:w16cex="http://schemas.microsoft.com/office/word/2018/wordml/cex" xmlns:w16cid="http://schemas.microsoft.com/office/word/2016/wordml/cid" xmlns:w16="http://schemas.microsoft.com/office/word/2018/wordml" xmlns:w16sdtdh="http://schemas.microsoft.com/office/word/2020/wordml/sdtdatahash" xmlns:w16se="http://schemas.microsoft.com/office/word/2015/wordml/symex" xmlns:wpg="http://schemas.microsoft.com/office/word/2010/wordprocessingGroup" xmlns:wpi="http://schemas.microsoft.com/office/word/2010/wordprocessingInk" xmlns:wne="http://schemas.microsoft.com/office/word/2006/wordml" xmlns:wps="http://schemas.microsoft.com/office/word/2010/wordprocessingShape" mc:Ignorable="w14 w15 w16se w16cid w16 w16cex w16sdtdh wp14">
   <w:endnote w:type="separator" w:id="-1">
     <w:p>
       <w:pPr>
@@ -4165,7 +5148,7 @@
 </file>
 
 <file path=word/footer1.xml><?xml version="1.0" encoding="utf-8"?>
-<w:ftr xmlns:wpc="http://schemas.microsoft.com/office/word/2010/wordprocessingCanvas" xmlns:cx="http://schemas.microsoft.com/office/drawing/2014/chartex" xmlns:cx1="http://schemas.microsoft.com/office/drawing/2015/9/8/chartex" xmlns:cx2="http://schemas.microsoft.com/office/drawing/2015/10/21/chartex" xmlns:cx3="http://schemas.microsoft.com/office/drawing/2016/5/9/chartex" xmlns:cx4="http://schemas.microsoft.com/office/drawing/2016/5/10/chartex" xmlns:cx5="http://schemas.microsoft.com/office/drawing/2016/5/11/chartex" xmlns:cx6="http://schemas.microsoft.com/office/drawing/2016/5/12/chartex" xmlns:cx7="http://schemas.microsoft.com/office/drawing/2016/5/13/chartex" xmlns:cx8="http://schemas.microsoft.com/office/drawing/2016/5/14/chartex" xmlns:mc="http://schemas.openxmlformats.org/markup-compatibility/2006" xmlns:aink="http://schemas.microsoft.com/office/drawing/2016/ink" xmlns:am3d="http://schemas.microsoft.com/office/drawing/2017/model3d" xmlns:o="urn:schemas-microsoft-com:office:office" xmlns:r="http://schemas.openxmlformats.org/officeDocument/2006/relationships" xmlns:m="http://schemas.openxmlformats.org/officeDocument/2006/math" xmlns:v="urn:schemas-microsoft-com:vml" xmlns:wp14="http://schemas.microsoft.com/office/word/2010/wordprocessingDrawing" xmlns:wp="http://schemas.openxmlformats.org/drawingml/2006/wordprocessingDrawing" xmlns:w10="urn:schemas-microsoft-com:office:word" xmlns:w="http://schemas.openxmlformats.org/wordprocessingml/2006/main" xmlns:w14="http://schemas.microsoft.com/office/word/2010/wordml" xmlns:w15="http://schemas.microsoft.com/office/word/2012/wordml" xmlns:w16cex="http://schemas.microsoft.com/office/word/2018/wordml/cex" xmlns:w16cid="http://schemas.microsoft.com/office/word/2016/wordml/cid" xmlns:w16="http://schemas.microsoft.com/office/word/2018/wordml" xmlns:w16sdtdh="http://schemas.microsoft.com/office/word/2020/wordml/sdtdatahash" xmlns:w16se="http://schemas.microsoft.com/office/word/2015/wordml/symex" xmlns:wpg="http://schemas.microsoft.com/office/word/2010/wordprocessingGroup" xmlns:wpi="http://schemas.microsoft.com/office/word/2010/wordprocessingInk" xmlns:wne="http://schemas.microsoft.com/office/word/2006/wordml" xmlns:wps="http://schemas.microsoft.com/office/word/2010/wordprocessingShape" mc:Ignorable="w14 w15 w16se w16cid w16 w16cex w16sdtdh wp14">
+<w:ftr xmlns:wpc="http://schemas.microsoft.com/office/word/2010/wordprocessingCanvas" xmlns:cx="http://schemas.microsoft.com/office/drawing/2014/chartex" xmlns:cx1="http://schemas.microsoft.com/office/drawing/2015/9/8/chartex" xmlns:cx2="http://schemas.microsoft.com/office/drawing/2015/10/21/chartex" xmlns:cx3="http://schemas.microsoft.com/office/drawing/2016/5/9/chartex" xmlns:cx4="http://schemas.microsoft.com/office/drawing/2016/5/10/chartex" xmlns:cx5="http://schemas.microsoft.com/office/drawing/2016/5/11/chartex" xmlns:cx6="http://schemas.microsoft.com/office/drawing/2016/5/12/chartex" xmlns:cx7="http://schemas.microsoft.com/office/drawing/2016/5/13/chartex" xmlns:cx8="http://schemas.microsoft.com/office/drawing/2016/5/14/chartex" xmlns:mc="http://schemas.openxmlformats.org/markup-compatibility/2006" xmlns:aink="http://schemas.microsoft.com/office/drawing/2016/ink" xmlns:am3d="http://schemas.microsoft.com/office/drawing/2017/model3d" xmlns:o="urn:schemas-microsoft-com:office:office" xmlns:oel="http://schemas.microsoft.com/office/2019/extlst" xmlns:r="http://schemas.openxmlformats.org/officeDocument/2006/relationships" xmlns:m="http://schemas.openxmlformats.org/officeDocument/2006/math" xmlns:v="urn:schemas-microsoft-com:vml" xmlns:wp14="http://schemas.microsoft.com/office/word/2010/wordprocessingDrawing" xmlns:wp="http://schemas.openxmlformats.org/drawingml/2006/wordprocessingDrawing" xmlns:w10="urn:schemas-microsoft-com:office:word" xmlns:w="http://schemas.openxmlformats.org/wordprocessingml/2006/main" xmlns:w14="http://schemas.microsoft.com/office/word/2010/wordml" xmlns:w15="http://schemas.microsoft.com/office/word/2012/wordml" xmlns:w16cex="http://schemas.microsoft.com/office/word/2018/wordml/cex" xmlns:w16cid="http://schemas.microsoft.com/office/word/2016/wordml/cid" xmlns:w16="http://schemas.microsoft.com/office/word/2018/wordml" xmlns:w16sdtdh="http://schemas.microsoft.com/office/word/2020/wordml/sdtdatahash" xmlns:w16se="http://schemas.microsoft.com/office/word/2015/wordml/symex" xmlns:wpg="http://schemas.microsoft.com/office/word/2010/wordprocessingGroup" xmlns:wpi="http://schemas.microsoft.com/office/word/2010/wordprocessingInk" xmlns:wne="http://schemas.microsoft.com/office/word/2006/wordml" xmlns:wps="http://schemas.microsoft.com/office/word/2010/wordprocessingShape" mc:Ignorable="w14 w15 w16se w16cid w16 w16cex w16sdtdh wp14">
   <w:p>
     <w:pPr>
       <w:pStyle w:val="Voettekst"/>
@@ -4258,7 +5241,7 @@
 </file>
 
 <file path=word/footnotes.xml><?xml version="1.0" encoding="utf-8"?>
-<w:footnotes xmlns:wpc="http://schemas.microsoft.com/office/word/2010/wordprocessingCanvas" xmlns:cx="http://schemas.microsoft.com/office/drawing/2014/chartex" xmlns:cx1="http://schemas.microsoft.com/office/drawing/2015/9/8/chartex" xmlns:cx2="http://schemas.microsoft.com/office/drawing/2015/10/21/chartex" xmlns:cx3="http://schemas.microsoft.com/office/drawing/2016/5/9/chartex" xmlns:cx4="http://schemas.microsoft.com/office/drawing/2016/5/10/chartex" xmlns:cx5="http://schemas.microsoft.com/office/drawing/2016/5/11/chartex" xmlns:cx6="http://schemas.microsoft.com/office/drawing/2016/5/12/chartex" xmlns:cx7="http://schemas.microsoft.com/office/drawing/2016/5/13/chartex" xmlns:cx8="http://schemas.microsoft.com/office/drawing/2016/5/14/chartex" xmlns:mc="http://schemas.openxmlformats.org/markup-compatibility/2006" xmlns:aink="http://schemas.microsoft.com/office/drawing/2016/ink" xmlns:am3d="http://schemas.microsoft.com/office/drawing/2017/model3d" xmlns:o="urn:schemas-microsoft-com:office:office" xmlns:r="http://schemas.openxmlformats.org/officeDocument/2006/relationships" xmlns:m="http://schemas.openxmlformats.org/officeDocument/2006/math" xmlns:v="urn:schemas-microsoft-com:vml" xmlns:wp14="http://schemas.microsoft.com/office/word/2010/wordprocessingDrawing" xmlns:wp="http://schemas.openxmlformats.org/drawingml/2006/wordprocessingDrawing" xmlns:w10="urn:schemas-microsoft-com:office:word" xmlns:w="http://schemas.openxmlformats.org/wordprocessingml/2006/main" xmlns:w14="http://schemas.microsoft.com/office/word/2010/wordml" xmlns:w15="http://schemas.microsoft.com/office/word/2012/wordml" xmlns:w16cex="http://schemas.microsoft.com/office/word/2018/wordml/cex" xmlns:w16cid="http://schemas.microsoft.com/office/word/2016/wordml/cid" xmlns:w16="http://schemas.microsoft.com/office/word/2018/wordml" xmlns:w16sdtdh="http://schemas.microsoft.com/office/word/2020/wordml/sdtdatahash" xmlns:w16se="http://schemas.microsoft.com/office/word/2015/wordml/symex" xmlns:wpg="http://schemas.microsoft.com/office/word/2010/wordprocessingGroup" xmlns:wpi="http://schemas.microsoft.com/office/word/2010/wordprocessingInk" xmlns:wne="http://schemas.microsoft.com/office/word/2006/wordml" xmlns:wps="http://schemas.microsoft.com/office/word/2010/wordprocessingShape" mc:Ignorable="w14 w15 w16se w16cid w16 w16cex w16sdtdh wp14">
+<w:footnotes xmlns:wpc="http://schemas.microsoft.com/office/word/2010/wordprocessingCanvas" xmlns:cx="http://schemas.microsoft.com/office/drawing/2014/chartex" xmlns:cx1="http://schemas.microsoft.com/office/drawing/2015/9/8/chartex" xmlns:cx2="http://schemas.microsoft.com/office/drawing/2015/10/21/chartex" xmlns:cx3="http://schemas.microsoft.com/office/drawing/2016/5/9/chartex" xmlns:cx4="http://schemas.microsoft.com/office/drawing/2016/5/10/chartex" xmlns:cx5="http://schemas.microsoft.com/office/drawing/2016/5/11/chartex" xmlns:cx6="http://schemas.microsoft.com/office/drawing/2016/5/12/chartex" xmlns:cx7="http://schemas.microsoft.com/office/drawing/2016/5/13/chartex" xmlns:cx8="http://schemas.microsoft.com/office/drawing/2016/5/14/chartex" xmlns:mc="http://schemas.openxmlformats.org/markup-compatibility/2006" xmlns:aink="http://schemas.microsoft.com/office/drawing/2016/ink" xmlns:am3d="http://schemas.microsoft.com/office/drawing/2017/model3d" xmlns:o="urn:schemas-microsoft-com:office:office" xmlns:oel="http://schemas.microsoft.com/office/2019/extlst" xmlns:r="http://schemas.openxmlformats.org/officeDocument/2006/relationships" xmlns:m="http://schemas.openxmlformats.org/officeDocument/2006/math" xmlns:v="urn:schemas-microsoft-com:vml" xmlns:wp14="http://schemas.microsoft.com/office/word/2010/wordprocessingDrawing" xmlns:wp="http://schemas.openxmlformats.org/drawingml/2006/wordprocessingDrawing" xmlns:w10="urn:schemas-microsoft-com:office:word" xmlns:w="http://schemas.openxmlformats.org/wordprocessingml/2006/main" xmlns:w14="http://schemas.microsoft.com/office/word/2010/wordml" xmlns:w15="http://schemas.microsoft.com/office/word/2012/wordml" xmlns:w16cex="http://schemas.microsoft.com/office/word/2018/wordml/cex" xmlns:w16cid="http://schemas.microsoft.com/office/word/2016/wordml/cid" xmlns:w16="http://schemas.microsoft.com/office/word/2018/wordml" xmlns:w16sdtdh="http://schemas.microsoft.com/office/word/2020/wordml/sdtdatahash" xmlns:w16se="http://schemas.microsoft.com/office/word/2015/wordml/symex" xmlns:wpg="http://schemas.microsoft.com/office/word/2010/wordprocessingGroup" xmlns:wpi="http://schemas.microsoft.com/office/word/2010/wordprocessingInk" xmlns:wne="http://schemas.microsoft.com/office/word/2006/wordml" xmlns:wps="http://schemas.microsoft.com/office/word/2010/wordprocessingShape" mc:Ignorable="w14 w15 w16se w16cid w16 w16cex w16sdtdh wp14">
   <w:footnote w:type="separator" w:id="-1">
     <w:p>
       <w:pPr>
@@ -4283,7 +5266,7 @@
 </file>
 
 <file path=word/header1.xml><?xml version="1.0" encoding="utf-8"?>
-<w:hdr xmlns:wpc="http://schemas.microsoft.com/office/word/2010/wordprocessingCanvas" xmlns:cx="http://schemas.microsoft.com/office/drawing/2014/chartex" xmlns:cx1="http://schemas.microsoft.com/office/drawing/2015/9/8/chartex" xmlns:cx2="http://schemas.microsoft.com/office/drawing/2015/10/21/chartex" xmlns:cx3="http://schemas.microsoft.com/office/drawing/2016/5/9/chartex" xmlns:cx4="http://schemas.microsoft.com/office/drawing/2016/5/10/chartex" xmlns:cx5="http://schemas.microsoft.com/office/drawing/2016/5/11/chartex" xmlns:cx6="http://schemas.microsoft.com/office/drawing/2016/5/12/chartex" xmlns:cx7="http://schemas.microsoft.com/office/drawing/2016/5/13/chartex" xmlns:cx8="http://schemas.microsoft.com/office/drawing/2016/5/14/chartex" xmlns:mc="http://schemas.openxmlformats.org/markup-compatibility/2006" xmlns:aink="http://schemas.microsoft.com/office/drawing/2016/ink" xmlns:am3d="http://schemas.microsoft.com/office/drawing/2017/model3d" xmlns:o="urn:schemas-microsoft-com:office:office" xmlns:r="http://schemas.openxmlformats.org/officeDocument/2006/relationships" xmlns:m="http://schemas.openxmlformats.org/officeDocument/2006/math" xmlns:v="urn:schemas-microsoft-com:vml" xmlns:wp14="http://schemas.microsoft.com/office/word/2010/wordprocessingDrawing" xmlns:wp="http://schemas.openxmlformats.org/drawingml/2006/wordprocessingDrawing" xmlns:w10="urn:schemas-microsoft-com:office:word" xmlns:w="http://schemas.openxmlformats.org/wordprocessingml/2006/main" xmlns:w14="http://schemas.microsoft.com/office/word/2010/wordml" xmlns:w15="http://schemas.microsoft.com/office/word/2012/wordml" xmlns:w16cex="http://schemas.microsoft.com/office/word/2018/wordml/cex" xmlns:w16cid="http://schemas.microsoft.com/office/word/2016/wordml/cid" xmlns:w16="http://schemas.microsoft.com/office/word/2018/wordml" xmlns:w16sdtdh="http://schemas.microsoft.com/office/word/2020/wordml/sdtdatahash" xmlns:w16se="http://schemas.microsoft.com/office/word/2015/wordml/symex" xmlns:wpg="http://schemas.microsoft.com/office/word/2010/wordprocessingGroup" xmlns:wpi="http://schemas.microsoft.com/office/word/2010/wordprocessingInk" xmlns:wne="http://schemas.microsoft.com/office/word/2006/wordml" xmlns:wps="http://schemas.microsoft.com/office/word/2010/wordprocessingShape" mc:Ignorable="w14 w15 w16se w16cid w16 w16cex w16sdtdh wp14">
+<w:hdr xmlns:wpc="http://schemas.microsoft.com/office/word/2010/wordprocessingCanvas" xmlns:cx="http://schemas.microsoft.com/office/drawing/2014/chartex" xmlns:cx1="http://schemas.microsoft.com/office/drawing/2015/9/8/chartex" xmlns:cx2="http://schemas.microsoft.com/office/drawing/2015/10/21/chartex" xmlns:cx3="http://schemas.microsoft.com/office/drawing/2016/5/9/chartex" xmlns:cx4="http://schemas.microsoft.com/office/drawing/2016/5/10/chartex" xmlns:cx5="http://schemas.microsoft.com/office/drawing/2016/5/11/chartex" xmlns:cx6="http://schemas.microsoft.com/office/drawing/2016/5/12/chartex" xmlns:cx7="http://schemas.microsoft.com/office/drawing/2016/5/13/chartex" xmlns:cx8="http://schemas.microsoft.com/office/drawing/2016/5/14/chartex" xmlns:mc="http://schemas.openxmlformats.org/markup-compatibility/2006" xmlns:aink="http://schemas.microsoft.com/office/drawing/2016/ink" xmlns:am3d="http://schemas.microsoft.com/office/drawing/2017/model3d" xmlns:o="urn:schemas-microsoft-com:office:office" xmlns:oel="http://schemas.microsoft.com/office/2019/extlst" xmlns:r="http://schemas.openxmlformats.org/officeDocument/2006/relationships" xmlns:m="http://schemas.openxmlformats.org/officeDocument/2006/math" xmlns:v="urn:schemas-microsoft-com:vml" xmlns:wp14="http://schemas.microsoft.com/office/word/2010/wordprocessingDrawing" xmlns:wp="http://schemas.openxmlformats.org/drawingml/2006/wordprocessingDrawing" xmlns:w10="urn:schemas-microsoft-com:office:word" xmlns:w="http://schemas.openxmlformats.org/wordprocessingml/2006/main" xmlns:w14="http://schemas.microsoft.com/office/word/2010/wordml" xmlns:w15="http://schemas.microsoft.com/office/word/2012/wordml" xmlns:w16cex="http://schemas.microsoft.com/office/word/2018/wordml/cex" xmlns:w16cid="http://schemas.microsoft.com/office/word/2016/wordml/cid" xmlns:w16="http://schemas.microsoft.com/office/word/2018/wordml" xmlns:w16sdtdh="http://schemas.microsoft.com/office/word/2020/wordml/sdtdatahash" xmlns:w16se="http://schemas.microsoft.com/office/word/2015/wordml/symex" xmlns:wpg="http://schemas.microsoft.com/office/word/2010/wordprocessingGroup" xmlns:wpi="http://schemas.microsoft.com/office/word/2010/wordprocessingInk" xmlns:wne="http://schemas.microsoft.com/office/word/2006/wordml" xmlns:wps="http://schemas.microsoft.com/office/word/2010/wordprocessingShape" mc:Ignorable="w14 w15 w16se w16cid w16 w16cex w16sdtdh wp14">
   <w:p>
     <w:pPr>
       <w:pStyle w:val="Koptekst"/>
@@ -4360,7 +5343,7 @@
 </file>
 
 <file path=word/numbering.xml><?xml version="1.0" encoding="utf-8"?>
-<w:numbering xmlns:wpc="http://schemas.microsoft.com/office/word/2010/wordprocessingCanvas" xmlns:cx="http://schemas.microsoft.com/office/drawing/2014/chartex" xmlns:cx1="http://schemas.microsoft.com/office/drawing/2015/9/8/chartex" xmlns:cx2="http://schemas.microsoft.com/office/drawing/2015/10/21/chartex" xmlns:cx3="http://schemas.microsoft.com/office/drawing/2016/5/9/chartex" xmlns:cx4="http://schemas.microsoft.com/office/drawing/2016/5/10/chartex" xmlns:cx5="http://schemas.microsoft.com/office/drawing/2016/5/11/chartex" xmlns:cx6="http://schemas.microsoft.com/office/drawing/2016/5/12/chartex" xmlns:cx7="http://schemas.microsoft.com/office/drawing/2016/5/13/chartex" xmlns:cx8="http://schemas.microsoft.com/office/drawing/2016/5/14/chartex" xmlns:mc="http://schemas.openxmlformats.org/markup-compatibility/2006" xmlns:aink="http://schemas.microsoft.com/office/drawing/2016/ink" xmlns:am3d="http://schemas.microsoft.com/office/drawing/2017/model3d" xmlns:o="urn:schemas-microsoft-com:office:office" xmlns:r="http://schemas.openxmlformats.org/officeDocument/2006/relationships" xmlns:m="http://schemas.openxmlformats.org/officeDocument/2006/math" xmlns:v="urn:schemas-microsoft-com:vml" xmlns:wp14="http://schemas.microsoft.com/office/word/2010/wordprocessingDrawing" xmlns:wp="http://schemas.openxmlformats.org/drawingml/2006/wordprocessingDrawing" xmlns:w10="urn:schemas-microsoft-com:office:word" xmlns:w="http://schemas.openxmlformats.org/wordprocessingml/2006/main" xmlns:w14="http://schemas.microsoft.com/office/word/2010/wordml" xmlns:w15="http://schemas.microsoft.com/office/word/2012/wordml" xmlns:w16cex="http://schemas.microsoft.com/office/word/2018/wordml/cex" xmlns:w16cid="http://schemas.microsoft.com/office/word/2016/wordml/cid" xmlns:w16="http://schemas.microsoft.com/office/word/2018/wordml" xmlns:w16sdtdh="http://schemas.microsoft.com/office/word/2020/wordml/sdtdatahash" xmlns:w16se="http://schemas.microsoft.com/office/word/2015/wordml/symex" xmlns:wpg="http://schemas.microsoft.com/office/word/2010/wordprocessingGroup" xmlns:wpi="http://schemas.microsoft.com/office/word/2010/wordprocessingInk" xmlns:wne="http://schemas.microsoft.com/office/word/2006/wordml" xmlns:wps="http://schemas.microsoft.com/office/word/2010/wordprocessingShape" mc:Ignorable="w14 w15 w16se w16cid w16 w16cex w16sdtdh wp14">
+<w:numbering xmlns:wpc="http://schemas.microsoft.com/office/word/2010/wordprocessingCanvas" xmlns:cx="http://schemas.microsoft.com/office/drawing/2014/chartex" xmlns:cx1="http://schemas.microsoft.com/office/drawing/2015/9/8/chartex" xmlns:cx2="http://schemas.microsoft.com/office/drawing/2015/10/21/chartex" xmlns:cx3="http://schemas.microsoft.com/office/drawing/2016/5/9/chartex" xmlns:cx4="http://schemas.microsoft.com/office/drawing/2016/5/10/chartex" xmlns:cx5="http://schemas.microsoft.com/office/drawing/2016/5/11/chartex" xmlns:cx6="http://schemas.microsoft.com/office/drawing/2016/5/12/chartex" xmlns:cx7="http://schemas.microsoft.com/office/drawing/2016/5/13/chartex" xmlns:cx8="http://schemas.microsoft.com/office/drawing/2016/5/14/chartex" xmlns:mc="http://schemas.openxmlformats.org/markup-compatibility/2006" xmlns:aink="http://schemas.microsoft.com/office/drawing/2016/ink" xmlns:am3d="http://schemas.microsoft.com/office/drawing/2017/model3d" xmlns:o="urn:schemas-microsoft-com:office:office" xmlns:oel="http://schemas.microsoft.com/office/2019/extlst" xmlns:r="http://schemas.openxmlformats.org/officeDocument/2006/relationships" xmlns:m="http://schemas.openxmlformats.org/officeDocument/2006/math" xmlns:v="urn:schemas-microsoft-com:vml" xmlns:wp14="http://schemas.microsoft.com/office/word/2010/wordprocessingDrawing" xmlns:wp="http://schemas.openxmlformats.org/drawingml/2006/wordprocessingDrawing" xmlns:w10="urn:schemas-microsoft-com:office:word" xmlns:w="http://schemas.openxmlformats.org/wordprocessingml/2006/main" xmlns:w14="http://schemas.microsoft.com/office/word/2010/wordml" xmlns:w15="http://schemas.microsoft.com/office/word/2012/wordml" xmlns:w16cex="http://schemas.microsoft.com/office/word/2018/wordml/cex" xmlns:w16cid="http://schemas.microsoft.com/office/word/2016/wordml/cid" xmlns:w16="http://schemas.microsoft.com/office/word/2018/wordml" xmlns:w16sdtdh="http://schemas.microsoft.com/office/word/2020/wordml/sdtdatahash" xmlns:w16se="http://schemas.microsoft.com/office/word/2015/wordml/symex" xmlns:wpg="http://schemas.microsoft.com/office/word/2010/wordprocessingGroup" xmlns:wpi="http://schemas.microsoft.com/office/word/2010/wordprocessingInk" xmlns:wne="http://schemas.microsoft.com/office/word/2006/wordml" xmlns:wps="http://schemas.microsoft.com/office/word/2010/wordprocessingShape" mc:Ignorable="w14 w15 w16se w16cid w16 w16cex w16sdtdh wp14">
   <w:abstractNum w:abstractNumId="0" w15:restartNumberingAfterBreak="0">
     <w:nsid w:val="19E93A97"/>
     <w:multiLevelType w:val="hybridMultilevel"/>
@@ -5481,28 +6464,28 @@
       </w:rPr>
     </w:lvl>
   </w:abstractNum>
-  <w:num w:numId="1">
+  <w:num w:numId="1" w16cid:durableId="913658779">
     <w:abstractNumId w:val="7"/>
   </w:num>
-  <w:num w:numId="2">
+  <w:num w:numId="2" w16cid:durableId="554853560">
     <w:abstractNumId w:val="4"/>
   </w:num>
-  <w:num w:numId="3">
+  <w:num w:numId="3" w16cid:durableId="766391741">
     <w:abstractNumId w:val="1"/>
   </w:num>
-  <w:num w:numId="4">
+  <w:num w:numId="4" w16cid:durableId="1007632919">
     <w:abstractNumId w:val="6"/>
   </w:num>
-  <w:num w:numId="5">
+  <w:num w:numId="5" w16cid:durableId="146895644">
     <w:abstractNumId w:val="0"/>
   </w:num>
-  <w:num w:numId="6">
+  <w:num w:numId="6" w16cid:durableId="613754754">
     <w:abstractNumId w:val="2"/>
   </w:num>
-  <w:num w:numId="7">
+  <w:num w:numId="7" w16cid:durableId="988704316">
     <w:abstractNumId w:val="5"/>
   </w:num>
-  <w:num w:numId="8">
+  <w:num w:numId="8" w16cid:durableId="835534956">
     <w:abstractNumId w:val="3"/>
   </w:num>
 </w:numbering>

</xml_diff>

<commit_message>
Updated readme and some exam project files
</commit_message>
<xml_diff>
--- a/projectinfo/MyBuasIntake_Design.docx
+++ b/projectinfo/MyBuasIntake_Design.docx
@@ -27,6 +27,77 @@
           <w:lang w:val="en-US"/>
         </w:rPr>
       </w:pPr>
+      <w:r>
+        <w:rPr>
+          <w:noProof/>
+          <w:sz w:val="24"/>
+          <w:szCs w:val="24"/>
+          <w:lang w:val="en-US"/>
+        </w:rPr>
+        <w:drawing>
+          <wp:anchor distT="0" distB="0" distL="114300" distR="114300" simplePos="0" relativeHeight="251661312" behindDoc="0" locked="0" layoutInCell="1" allowOverlap="1" wp14:anchorId="06395E3B" wp14:editId="24B22E36">
+            <wp:simplePos x="0" y="0"/>
+            <wp:positionH relativeFrom="margin">
+              <wp:posOffset>768793</wp:posOffset>
+            </wp:positionH>
+            <wp:positionV relativeFrom="paragraph">
+              <wp:posOffset>184209</wp:posOffset>
+            </wp:positionV>
+            <wp:extent cx="8029188" cy="5238948"/>
+            <wp:effectExtent l="0" t="0" r="0" b="0"/>
+            <wp:wrapNone/>
+            <wp:docPr id="5" name="Afbeelding 5" descr="Afbeelding met tekst, kantoorartikelen, envelop&#10;&#10;Automatisch gegenereerde beschrijving"/>
+            <wp:cNvGraphicFramePr>
+              <a:graphicFrameLocks xmlns:a="http://schemas.openxmlformats.org/drawingml/2006/main" noChangeAspect="1"/>
+            </wp:cNvGraphicFramePr>
+            <a:graphic xmlns:a="http://schemas.openxmlformats.org/drawingml/2006/main">
+              <a:graphicData uri="http://schemas.openxmlformats.org/drawingml/2006/picture">
+                <pic:pic xmlns:pic="http://schemas.openxmlformats.org/drawingml/2006/picture">
+                  <pic:nvPicPr>
+                    <pic:cNvPr id="5" name="Afbeelding 5" descr="Afbeelding met tekst, kantoorartikelen, envelop&#10;&#10;Automatisch gegenereerde beschrijving"/>
+                    <pic:cNvPicPr>
+                      <a:picLocks noChangeAspect="1" noChangeArrowheads="1"/>
+                    </pic:cNvPicPr>
+                  </pic:nvPicPr>
+                  <pic:blipFill>
+                    <a:blip r:embed="rId7">
+                      <a:alphaModFix amt="50000"/>
+                      <a:extLst>
+                        <a:ext uri="{28A0092B-C50C-407E-A947-70E740481C1C}">
+                          <a14:useLocalDpi xmlns:a14="http://schemas.microsoft.com/office/drawing/2010/main" val="0"/>
+                        </a:ext>
+                      </a:extLst>
+                    </a:blip>
+                    <a:srcRect/>
+                    <a:stretch>
+                      <a:fillRect/>
+                    </a:stretch>
+                  </pic:blipFill>
+                  <pic:spPr bwMode="auto">
+                    <a:xfrm>
+                      <a:off x="0" y="0"/>
+                      <a:ext cx="8029188" cy="5238948"/>
+                    </a:xfrm>
+                    <a:prstGeom prst="rect">
+                      <a:avLst/>
+                    </a:prstGeom>
+                    <a:noFill/>
+                    <a:ln>
+                      <a:noFill/>
+                    </a:ln>
+                  </pic:spPr>
+                </pic:pic>
+              </a:graphicData>
+            </a:graphic>
+            <wp14:sizeRelH relativeFrom="page">
+              <wp14:pctWidth>0</wp14:pctWidth>
+            </wp14:sizeRelH>
+            <wp14:sizeRelV relativeFrom="page">
+              <wp14:pctHeight>0</wp14:pctHeight>
+            </wp14:sizeRelV>
+          </wp:anchor>
+        </w:drawing>
+      </w:r>
       <w:proofErr w:type="spellStart"/>
       <w:r>
         <w:rPr>
@@ -652,7 +723,7 @@
         </w:rPr>
         <w:t xml:space="preserve">Gameplay example: </w:t>
       </w:r>
-      <w:hyperlink r:id="rId7" w:history="1">
+      <w:hyperlink r:id="rId8" w:history="1">
         <w:r>
           <w:rPr>
             <w:rStyle w:val="Hyperlink"/>
@@ -847,7 +918,7 @@
           <w:lang w:val="en-US"/>
         </w:rPr>
       </w:pPr>
-      <w:hyperlink r:id="rId8" w:history="1">
+      <w:hyperlink r:id="rId9" w:history="1">
         <w:r>
           <w:rPr>
             <w:rStyle w:val="Hyperlink"/>
@@ -870,15 +941,6 @@
     <w:p>
       <w:pPr>
         <w:rPr>
-          <w:sz w:val="24"/>
-          <w:szCs w:val="24"/>
-          <w:lang w:val="en-US"/>
-        </w:rPr>
-      </w:pPr>
-    </w:p>
-    <w:p>
-      <w:pPr>
-        <w:rPr>
           <w:b/>
           <w:bCs/>
           <w:sz w:val="24"/>
@@ -925,15 +987,6 @@
     <w:p>
       <w:pPr>
         <w:rPr>
-          <w:sz w:val="24"/>
-          <w:szCs w:val="24"/>
-          <w:lang w:val="en-US"/>
-        </w:rPr>
-      </w:pPr>
-    </w:p>
-    <w:p>
-      <w:pPr>
-        <w:rPr>
           <w:b/>
           <w:bCs/>
           <w:sz w:val="24"/>
@@ -1043,7 +1096,7 @@
           <w:lang w:val="en-US"/>
         </w:rPr>
       </w:pPr>
-      <w:hyperlink r:id="rId9" w:history="1">
+      <w:hyperlink r:id="rId10" w:history="1">
         <w:r>
           <w:rPr>
             <w:rStyle w:val="Hyperlink"/>
@@ -1062,7 +1115,7 @@
         </w:rPr>
         <w:t xml:space="preserve">  </w:t>
       </w:r>
-      <w:hyperlink r:id="rId10" w:history="1">
+      <w:hyperlink r:id="rId11" w:history="1">
         <w:r>
           <w:rPr>
             <w:rStyle w:val="Hyperlink"/>
@@ -1085,15 +1138,6 @@
     <w:p>
       <w:pPr>
         <w:rPr>
-          <w:sz w:val="24"/>
-          <w:szCs w:val="24"/>
-          <w:lang w:val="en-US"/>
-        </w:rPr>
-      </w:pPr>
-    </w:p>
-    <w:p>
-      <w:pPr>
-        <w:rPr>
           <w:b/>
           <w:bCs/>
           <w:sz w:val="24"/>
@@ -1137,7 +1181,7 @@
           <w:lang w:val="en-US"/>
         </w:rPr>
       </w:pPr>
-      <w:hyperlink r:id="rId11" w:history="1">
+      <w:hyperlink r:id="rId12" w:history="1">
         <w:r>
           <w:rPr>
             <w:rStyle w:val="Hyperlink"/>
@@ -1160,15 +1204,6 @@
     <w:p>
       <w:pPr>
         <w:rPr>
-          <w:sz w:val="24"/>
-          <w:szCs w:val="24"/>
-          <w:lang w:val="en-US"/>
-        </w:rPr>
-      </w:pPr>
-    </w:p>
-    <w:p>
-      <w:pPr>
-        <w:rPr>
           <w:b/>
           <w:bCs/>
           <w:sz w:val="24"/>
@@ -1258,7 +1293,7 @@
           <w:lang w:val="en-US"/>
         </w:rPr>
       </w:pPr>
-      <w:hyperlink r:id="rId12" w:history="1">
+      <w:hyperlink r:id="rId13" w:history="1">
         <w:r>
           <w:rPr>
             <w:rStyle w:val="Hyperlink"/>
@@ -1281,15 +1316,6 @@
     <w:p>
       <w:pPr>
         <w:rPr>
-          <w:sz w:val="24"/>
-          <w:szCs w:val="24"/>
-          <w:lang w:val="en-US"/>
-        </w:rPr>
-      </w:pPr>
-    </w:p>
-    <w:p>
-      <w:pPr>
-        <w:rPr>
           <w:b/>
           <w:bCs/>
           <w:sz w:val="24"/>
@@ -1307,16 +1333,6 @@
         </w:rPr>
         <w:t>GLM</w:t>
       </w:r>
-      <w:r>
-        <w:rPr>
-          <w:b/>
-          <w:bCs/>
-          <w:sz w:val="24"/>
-          <w:szCs w:val="24"/>
-          <w:lang w:val="en-US"/>
-        </w:rPr>
-        <w:t xml:space="preserve"> (Only used if the engine ends up being 3D)</w:t>
-      </w:r>
     </w:p>
     <w:p>
       <w:pPr>
@@ -1362,16 +1378,42 @@
         </w:rPr>
         <w:t>.</w:t>
       </w:r>
-    </w:p>
-    <w:p>
-      <w:pPr>
-        <w:rPr>
-          <w:sz w:val="24"/>
-          <w:szCs w:val="24"/>
-          <w:lang w:val="en-US"/>
-        </w:rPr>
-      </w:pPr>
-      <w:hyperlink r:id="rId13" w:history="1">
+      <w:r>
+        <w:rPr>
+          <w:sz w:val="24"/>
+          <w:szCs w:val="24"/>
+          <w:lang w:val="en-US"/>
+        </w:rPr>
+        <w:t xml:space="preserve"> It will be used for matrix multiplication and vector </w:t>
+      </w:r>
+      <w:proofErr w:type="spellStart"/>
+      <w:r>
+        <w:rPr>
+          <w:sz w:val="24"/>
+          <w:szCs w:val="24"/>
+          <w:lang w:val="en-US"/>
+        </w:rPr>
+        <w:t>maths</w:t>
+      </w:r>
+      <w:proofErr w:type="spellEnd"/>
+      <w:r>
+        <w:rPr>
+          <w:sz w:val="24"/>
+          <w:szCs w:val="24"/>
+          <w:lang w:val="en-US"/>
+        </w:rPr>
+        <w:t>.</w:t>
+      </w:r>
+    </w:p>
+    <w:p>
+      <w:pPr>
+        <w:rPr>
+          <w:sz w:val="24"/>
+          <w:szCs w:val="24"/>
+          <w:lang w:val="en-US"/>
+        </w:rPr>
+      </w:pPr>
+      <w:hyperlink r:id="rId14" w:history="1">
         <w:r>
           <w:rPr>
             <w:rStyle w:val="Hyperlink"/>
@@ -1390,6 +1432,81 @@
         </w:rPr>
         <w:t xml:space="preserve"> </w:t>
       </w:r>
+    </w:p>
+    <w:p>
+      <w:pPr>
+        <w:rPr>
+          <w:b/>
+          <w:bCs/>
+          <w:sz w:val="24"/>
+          <w:szCs w:val="24"/>
+          <w:lang w:val="en-US"/>
+        </w:rPr>
+      </w:pPr>
+      <w:r>
+        <w:rPr>
+          <w:b/>
+          <w:bCs/>
+          <w:sz w:val="24"/>
+          <w:szCs w:val="24"/>
+          <w:lang w:val="en-US"/>
+        </w:rPr>
+        <w:t>GLAD</w:t>
+      </w:r>
+    </w:p>
+    <w:p>
+      <w:pPr>
+        <w:rPr>
+          <w:sz w:val="24"/>
+          <w:szCs w:val="24"/>
+          <w:lang w:val="en-US"/>
+        </w:rPr>
+      </w:pPr>
+      <w:r>
+        <w:rPr>
+          <w:sz w:val="24"/>
+          <w:szCs w:val="24"/>
+          <w:lang w:val="en-US"/>
+        </w:rPr>
+        <w:t xml:space="preserve">Glad will be used as a header to load OpenGL methods. </w:t>
+      </w:r>
+    </w:p>
+    <w:p>
+      <w:pPr>
+        <w:rPr>
+          <w:sz w:val="24"/>
+          <w:szCs w:val="24"/>
+          <w:lang w:val="en-US"/>
+        </w:rPr>
+      </w:pPr>
+      <w:hyperlink r:id="rId15" w:history="1">
+        <w:r>
+          <w:rPr>
+            <w:rStyle w:val="Hyperlink"/>
+            <w:sz w:val="24"/>
+            <w:szCs w:val="24"/>
+            <w:lang w:val="en-US"/>
+          </w:rPr>
+          <w:t>https://glad.dav1d.de/</w:t>
+        </w:r>
+      </w:hyperlink>
+      <w:r>
+        <w:rPr>
+          <w:sz w:val="24"/>
+          <w:szCs w:val="24"/>
+          <w:lang w:val="en-US"/>
+        </w:rPr>
+        <w:t xml:space="preserve"> </w:t>
+      </w:r>
+    </w:p>
+    <w:p>
+      <w:pPr>
+        <w:rPr>
+          <w:sz w:val="24"/>
+          <w:szCs w:val="24"/>
+          <w:lang w:val="en-US"/>
+        </w:rPr>
+      </w:pPr>
     </w:p>
     <w:p>
       <w:pPr>
@@ -4716,7 +4833,7 @@
                     </pic:cNvPicPr>
                   </pic:nvPicPr>
                   <pic:blipFill>
-                    <a:blip r:embed="rId14">
+                    <a:blip r:embed="rId16">
                       <a:extLst>
                         <a:ext uri="{28A0092B-C50C-407E-A947-70E740481C1C}">
                           <a14:useLocalDpi xmlns:a14="http://schemas.microsoft.com/office/drawing/2010/main" val="0"/>
@@ -4762,7 +4879,7 @@
         </w:rPr>
         <w:t xml:space="preserve">Source: </w:t>
       </w:r>
-      <w:hyperlink r:id="rId15" w:history="1">
+      <w:hyperlink r:id="rId17" w:history="1">
         <w:r>
           <w:rPr>
             <w:rStyle w:val="Hyperlink"/>
@@ -4981,7 +5098,7 @@
                     </pic:cNvPicPr>
                   </pic:nvPicPr>
                   <pic:blipFill>
-                    <a:blip r:embed="rId16">
+                    <a:blip r:embed="rId18">
                       <a:extLst>
                         <a:ext uri="{28A0092B-C50C-407E-A947-70E740481C1C}">
                           <a14:useLocalDpi xmlns:a14="http://schemas.microsoft.com/office/drawing/2010/main" val="0"/>
@@ -5027,7 +5144,7 @@
         </w:rPr>
         <w:t xml:space="preserve">Source: </w:t>
       </w:r>
-      <w:hyperlink r:id="rId17" w:history="1">
+      <w:hyperlink r:id="rId19" w:history="1">
         <w:r>
           <w:rPr>
             <w:rStyle w:val="Hyperlink"/>
@@ -5111,8 +5228,8 @@
       </w:pPr>
     </w:p>
     <w:sectPr>
-      <w:headerReference w:type="default" r:id="rId18"/>
-      <w:footerReference w:type="default" r:id="rId19"/>
+      <w:headerReference w:type="default" r:id="rId20"/>
+      <w:footerReference w:type="default" r:id="rId21"/>
       <w:pgSz w:w="11906" w:h="16838"/>
       <w:pgMar w:top="1417" w:right="1417" w:bottom="1417" w:left="1417" w:header="708" w:footer="708" w:gutter="0"/>
       <w:cols w:space="708"/>
@@ -5276,7 +5393,7 @@
         <w:noProof/>
       </w:rPr>
       <w:drawing>
-        <wp:anchor distT="0" distB="0" distL="114300" distR="114300" simplePos="0" relativeHeight="251660288" behindDoc="0" locked="0" layoutInCell="1" allowOverlap="1" wp14:anchorId="519C1738" wp14:editId="6E16E6A5">
+        <wp:anchor distT="0" distB="0" distL="114300" distR="114300" simplePos="0" relativeHeight="251660288" behindDoc="0" locked="0" layoutInCell="1" allowOverlap="1" wp14:anchorId="519C1738" wp14:editId="1E73B219">
           <wp:simplePos x="0" y="0"/>
           <wp:positionH relativeFrom="margin">
             <wp:posOffset>-709684</wp:posOffset>

</xml_diff>

<commit_message>
Cleanup & Updated Project file
</commit_message>
<xml_diff>
--- a/projectinfo/MyBuasIntake_Design.docx
+++ b/projectinfo/MyBuasIntake_Design.docx
@@ -1,6 +1,6 @@
 
 <file path=word/document.xml><?xml version="1.0" encoding="utf-8"?>
-<w:document xmlns:wpc="http://schemas.microsoft.com/office/word/2010/wordprocessingCanvas" xmlns:cx="http://schemas.microsoft.com/office/drawing/2014/chartex" xmlns:cx1="http://schemas.microsoft.com/office/drawing/2015/9/8/chartex" xmlns:cx2="http://schemas.microsoft.com/office/drawing/2015/10/21/chartex" xmlns:cx3="http://schemas.microsoft.com/office/drawing/2016/5/9/chartex" xmlns:cx4="http://schemas.microsoft.com/office/drawing/2016/5/10/chartex" xmlns:cx5="http://schemas.microsoft.com/office/drawing/2016/5/11/chartex" xmlns:cx6="http://schemas.microsoft.com/office/drawing/2016/5/12/chartex" xmlns:cx7="http://schemas.microsoft.com/office/drawing/2016/5/13/chartex" xmlns:cx8="http://schemas.microsoft.com/office/drawing/2016/5/14/chartex" xmlns:mc="http://schemas.openxmlformats.org/markup-compatibility/2006" xmlns:aink="http://schemas.microsoft.com/office/drawing/2016/ink" xmlns:am3d="http://schemas.microsoft.com/office/drawing/2017/model3d" xmlns:o="urn:schemas-microsoft-com:office:office" xmlns:oel="http://schemas.microsoft.com/office/2019/extlst" xmlns:r="http://schemas.openxmlformats.org/officeDocument/2006/relationships" xmlns:m="http://schemas.openxmlformats.org/officeDocument/2006/math" xmlns:v="urn:schemas-microsoft-com:vml" xmlns:wp14="http://schemas.microsoft.com/office/word/2010/wordprocessingDrawing" xmlns:wp="http://schemas.openxmlformats.org/drawingml/2006/wordprocessingDrawing" xmlns:w10="urn:schemas-microsoft-com:office:word" xmlns:w="http://schemas.openxmlformats.org/wordprocessingml/2006/main" xmlns:w14="http://schemas.microsoft.com/office/word/2010/wordml" xmlns:w15="http://schemas.microsoft.com/office/word/2012/wordml" xmlns:w16cex="http://schemas.microsoft.com/office/word/2018/wordml/cex" xmlns:w16cid="http://schemas.microsoft.com/office/word/2016/wordml/cid" xmlns:w16="http://schemas.microsoft.com/office/word/2018/wordml" xmlns:w16sdtdh="http://schemas.microsoft.com/office/word/2020/wordml/sdtdatahash" xmlns:w16se="http://schemas.microsoft.com/office/word/2015/wordml/symex" xmlns:wpg="http://schemas.microsoft.com/office/word/2010/wordprocessingGroup" xmlns:wpi="http://schemas.microsoft.com/office/word/2010/wordprocessingInk" xmlns:wne="http://schemas.microsoft.com/office/word/2006/wordml" xmlns:wps="http://schemas.microsoft.com/office/word/2010/wordprocessingShape" mc:Ignorable="w14 w15 w16se w16cid w16 w16cex w16sdtdh wp14">
+<w:document xmlns:wpc="http://schemas.microsoft.com/office/word/2010/wordprocessingCanvas" xmlns:cx="http://schemas.microsoft.com/office/drawing/2014/chartex" xmlns:cx1="http://schemas.microsoft.com/office/drawing/2015/9/8/chartex" xmlns:cx2="http://schemas.microsoft.com/office/drawing/2015/10/21/chartex" xmlns:cx3="http://schemas.microsoft.com/office/drawing/2016/5/9/chartex" xmlns:cx4="http://schemas.microsoft.com/office/drawing/2016/5/10/chartex" xmlns:cx5="http://schemas.microsoft.com/office/drawing/2016/5/11/chartex" xmlns:cx6="http://schemas.microsoft.com/office/drawing/2016/5/12/chartex" xmlns:cx7="http://schemas.microsoft.com/office/drawing/2016/5/13/chartex" xmlns:cx8="http://schemas.microsoft.com/office/drawing/2016/5/14/chartex" xmlns:mc="http://schemas.openxmlformats.org/markup-compatibility/2006" xmlns:aink="http://schemas.microsoft.com/office/drawing/2016/ink" xmlns:am3d="http://schemas.microsoft.com/office/drawing/2017/model3d" xmlns:o="urn:schemas-microsoft-com:office:office" xmlns:r="http://schemas.openxmlformats.org/officeDocument/2006/relationships" xmlns:m="http://schemas.openxmlformats.org/officeDocument/2006/math" xmlns:v="urn:schemas-microsoft-com:vml" xmlns:wp14="http://schemas.microsoft.com/office/word/2010/wordprocessingDrawing" xmlns:wp="http://schemas.openxmlformats.org/drawingml/2006/wordprocessingDrawing" xmlns:w10="urn:schemas-microsoft-com:office:word" xmlns:w="http://schemas.openxmlformats.org/wordprocessingml/2006/main" xmlns:w14="http://schemas.microsoft.com/office/word/2010/wordml" xmlns:w15="http://schemas.microsoft.com/office/word/2012/wordml" xmlns:w16cex="http://schemas.microsoft.com/office/word/2018/wordml/cex" xmlns:w16cid="http://schemas.microsoft.com/office/word/2016/wordml/cid" xmlns:w16="http://schemas.microsoft.com/office/word/2018/wordml" xmlns:w16sdtdh="http://schemas.microsoft.com/office/word/2020/wordml/sdtdatahash" xmlns:w16se="http://schemas.microsoft.com/office/word/2015/wordml/symex" xmlns:wpg="http://schemas.microsoft.com/office/word/2010/wordprocessingGroup" xmlns:wpi="http://schemas.microsoft.com/office/word/2010/wordprocessingInk" xmlns:wne="http://schemas.microsoft.com/office/word/2006/wordml" xmlns:wps="http://schemas.microsoft.com/office/word/2010/wordprocessingShape" mc:Ignorable="w14 w15 w16se w16cid w16 w16cex w16sdtdh wp14">
   <w:body>
     <w:p>
       <w:pPr>
@@ -341,25 +341,7 @@
           <w:szCs w:val="24"/>
           <w:lang w:val="en-US"/>
         </w:rPr>
-        <w:t xml:space="preserve"> together with the minimal </w:t>
-      </w:r>
-      <w:proofErr w:type="gramStart"/>
-      <w:r>
-        <w:rPr>
-          <w:sz w:val="24"/>
-          <w:szCs w:val="24"/>
-          <w:lang w:val="en-US"/>
-        </w:rPr>
-        <w:t>amount</w:t>
-      </w:r>
-      <w:proofErr w:type="gramEnd"/>
-      <w:r>
-        <w:rPr>
-          <w:sz w:val="24"/>
-          <w:szCs w:val="24"/>
-          <w:lang w:val="en-US"/>
-        </w:rPr>
-        <w:t xml:space="preserve"> of necessary </w:t>
+        <w:t xml:space="preserve"> together with the minimal amount of necessary </w:t>
       </w:r>
       <w:r>
         <w:rPr>
@@ -462,80 +444,92 @@
           <w:szCs w:val="24"/>
           <w:lang w:val="en-US"/>
         </w:rPr>
-        <w:t>The game-engine this will run on will support 2-dimentional tile</w:t>
-      </w:r>
-      <w:r>
-        <w:rPr>
-          <w:sz w:val="24"/>
-          <w:szCs w:val="24"/>
-          <w:lang w:val="en-US"/>
-        </w:rPr>
-        <w:t>-</w:t>
-      </w:r>
-      <w:r>
-        <w:rPr>
-          <w:sz w:val="24"/>
-          <w:szCs w:val="24"/>
-          <w:lang w:val="en-US"/>
-        </w:rPr>
-        <w:t xml:space="preserve">based rendering. Due to the lack of a </w:t>
-      </w:r>
-      <w:r>
-        <w:rPr>
-          <w:sz w:val="24"/>
-          <w:szCs w:val="24"/>
-          <w:lang w:val="en-US"/>
-        </w:rPr>
-        <w:t>user</w:t>
-      </w:r>
-      <w:r>
-        <w:rPr>
-          <w:sz w:val="24"/>
-          <w:szCs w:val="24"/>
-          <w:lang w:val="en-US"/>
-        </w:rPr>
-        <w:t>-</w:t>
-      </w:r>
-      <w:r>
-        <w:rPr>
-          <w:sz w:val="24"/>
-          <w:szCs w:val="24"/>
-          <w:lang w:val="en-US"/>
-        </w:rPr>
-        <w:t>interface most of the components will be read by using color reference maps. Things like tile rendering and collision maps will use these color reference maps so that the user can easily change and create levels and collisions. Furthermore</w:t>
-      </w:r>
-      <w:r>
-        <w:rPr>
-          <w:sz w:val="24"/>
-          <w:szCs w:val="24"/>
-          <w:lang w:val="en-US"/>
-        </w:rPr>
-        <w:t>,</w:t>
-      </w:r>
-      <w:r>
-        <w:rPr>
-          <w:sz w:val="24"/>
-          <w:szCs w:val="24"/>
-          <w:lang w:val="en-US"/>
-        </w:rPr>
-        <w:t xml:space="preserve"> the engine’s rendering will be handled by a third</w:t>
-      </w:r>
-      <w:r>
-        <w:rPr>
-          <w:sz w:val="24"/>
-          <w:szCs w:val="24"/>
-          <w:lang w:val="en-US"/>
-        </w:rPr>
-        <w:t>-</w:t>
-      </w:r>
-      <w:r>
-        <w:rPr>
-          <w:sz w:val="24"/>
-          <w:szCs w:val="24"/>
-          <w:lang w:val="en-US"/>
-        </w:rPr>
-        <w:t>party library.</w:t>
-      </w:r>
+        <w:t xml:space="preserve">The game-engine will </w:t>
+      </w:r>
+      <w:proofErr w:type="spellStart"/>
+      <w:r>
+        <w:rPr>
+          <w:sz w:val="24"/>
+          <w:szCs w:val="24"/>
+          <w:lang w:val="en-US"/>
+        </w:rPr>
+        <w:t>will</w:t>
+      </w:r>
+      <w:proofErr w:type="spellEnd"/>
+      <w:r>
+        <w:rPr>
+          <w:sz w:val="24"/>
+          <w:szCs w:val="24"/>
+          <w:lang w:val="en-US"/>
+        </w:rPr>
+        <w:t xml:space="preserve"> support simple 3D rendering. </w:t>
+      </w:r>
+      <w:r>
+        <w:rPr>
+          <w:sz w:val="24"/>
+          <w:szCs w:val="24"/>
+          <w:lang w:val="en-US"/>
+        </w:rPr>
+        <w:t xml:space="preserve">lack of a user-interface most of the components will be read by using color reference maps. Things like tile rendering and collision maps will use these color reference maps so that the user can easily change and create levels and collisions. Furthermore, the engine’s </w:t>
+      </w:r>
+      <w:r>
+        <w:rPr>
+          <w:sz w:val="24"/>
+          <w:szCs w:val="24"/>
+          <w:lang w:val="en-US"/>
+        </w:rPr>
+        <w:t xml:space="preserve">2D </w:t>
+      </w:r>
+      <w:r>
+        <w:rPr>
+          <w:sz w:val="24"/>
+          <w:szCs w:val="24"/>
+          <w:lang w:val="en-US"/>
+        </w:rPr>
+        <w:t>rendering</w:t>
+      </w:r>
+      <w:r>
+        <w:rPr>
+          <w:sz w:val="24"/>
+          <w:szCs w:val="24"/>
+          <w:lang w:val="en-US"/>
+        </w:rPr>
+        <w:t>, Text rendering and other features like sounds and texture loading</w:t>
+      </w:r>
+      <w:r>
+        <w:rPr>
+          <w:sz w:val="24"/>
+          <w:szCs w:val="24"/>
+          <w:lang w:val="en-US"/>
+        </w:rPr>
+        <w:t xml:space="preserve"> will be handled by a third-party library</w:t>
+      </w:r>
+      <w:r>
+        <w:rPr>
+          <w:sz w:val="24"/>
+          <w:szCs w:val="24"/>
+          <w:lang w:val="en-US"/>
+        </w:rPr>
+        <w:t>. The 3D part of the engine will be written from scratch.</w:t>
+      </w:r>
+    </w:p>
+    <w:p>
+      <w:pPr>
+        <w:rPr>
+          <w:sz w:val="24"/>
+          <w:szCs w:val="24"/>
+          <w:lang w:val="en-US"/>
+        </w:rPr>
+      </w:pPr>
+    </w:p>
+    <w:p>
+      <w:pPr>
+        <w:rPr>
+          <w:sz w:val="24"/>
+          <w:szCs w:val="24"/>
+          <w:lang w:val="en-US"/>
+        </w:rPr>
+      </w:pPr>
     </w:p>
     <w:p>
       <w:pPr>
@@ -669,25 +663,7 @@
           <w:szCs w:val="24"/>
           <w:lang w:val="en-US"/>
         </w:rPr>
-        <w:t xml:space="preserve"> and it is not the main goal of this project. </w:t>
-      </w:r>
-      <w:proofErr w:type="gramStart"/>
-      <w:r>
-        <w:rPr>
-          <w:sz w:val="24"/>
-          <w:szCs w:val="24"/>
-          <w:lang w:val="en-US"/>
-        </w:rPr>
-        <w:t>Therefore</w:t>
-      </w:r>
-      <w:proofErr w:type="gramEnd"/>
-      <w:r>
-        <w:rPr>
-          <w:sz w:val="24"/>
-          <w:szCs w:val="24"/>
-          <w:lang w:val="en-US"/>
-        </w:rPr>
-        <w:t xml:space="preserve"> this will be updated later in the project.</w:t>
+        <w:t xml:space="preserve"> and it is not the main goal of this project. Therefore this will be updated later in the project.</w:t>
       </w:r>
     </w:p>
     <w:p>
@@ -800,33 +776,6 @@
     <w:p>
       <w:pPr>
         <w:rPr>
-          <w:sz w:val="24"/>
-          <w:szCs w:val="24"/>
-          <w:lang w:val="en-US"/>
-        </w:rPr>
-      </w:pPr>
-    </w:p>
-    <w:p>
-      <w:pPr>
-        <w:rPr>
-          <w:sz w:val="24"/>
-          <w:szCs w:val="24"/>
-          <w:lang w:val="en-US"/>
-        </w:rPr>
-      </w:pPr>
-    </w:p>
-    <w:p>
-      <w:pPr>
-        <w:rPr>
-          <w:sz w:val="24"/>
-          <w:szCs w:val="24"/>
-          <w:lang w:val="en-US"/>
-        </w:rPr>
-      </w:pPr>
-    </w:p>
-    <w:p>
-      <w:pPr>
-        <w:rPr>
           <w:b/>
           <w:bCs/>
           <w:sz w:val="36"/>
@@ -1264,25 +1213,7 @@
           <w:szCs w:val="24"/>
           <w:lang w:val="en-US"/>
         </w:rPr>
-        <w:t xml:space="preserve">, this will be used as for input, window </w:t>
-      </w:r>
-      <w:proofErr w:type="gramStart"/>
-      <w:r>
-        <w:rPr>
-          <w:sz w:val="24"/>
-          <w:szCs w:val="24"/>
-          <w:lang w:val="en-US"/>
-        </w:rPr>
-        <w:t>creation  and</w:t>
-      </w:r>
-      <w:proofErr w:type="gramEnd"/>
-      <w:r>
-        <w:rPr>
-          <w:sz w:val="24"/>
-          <w:szCs w:val="24"/>
-          <w:lang w:val="en-US"/>
-        </w:rPr>
-        <w:t xml:space="preserve"> rendering.</w:t>
+        <w:t>, this will be used as for input, window creation  and rendering.</w:t>
       </w:r>
     </w:p>
     <w:p>
@@ -1562,23 +1493,13 @@
         </w:rPr>
         <w:t xml:space="preserve">detailed description of the mechanics that </w:t>
       </w:r>
-      <w:proofErr w:type="gramStart"/>
-      <w:r>
-        <w:rPr>
-          <w:sz w:val="24"/>
-          <w:szCs w:val="24"/>
-          <w:lang w:val="en-US"/>
-        </w:rPr>
-        <w:t>have to</w:t>
-      </w:r>
-      <w:proofErr w:type="gramEnd"/>
-      <w:r>
-        <w:rPr>
-          <w:sz w:val="24"/>
-          <w:szCs w:val="24"/>
-          <w:lang w:val="en-US"/>
-        </w:rPr>
-        <w:t xml:space="preserve"> be created and general details about gameplay-specific elements of the game.</w:t>
+      <w:r>
+        <w:rPr>
+          <w:sz w:val="24"/>
+          <w:szCs w:val="24"/>
+          <w:lang w:val="en-US"/>
+        </w:rPr>
+        <w:t>have to be created and general details about gameplay-specific elements of the game.</w:t>
       </w:r>
     </w:p>
     <w:p>
@@ -2032,29 +1953,7 @@
           <w:szCs w:val="24"/>
           <w:lang w:val="en-US" w:eastAsia="nl-NL"/>
         </w:rPr>
-        <w:t xml:space="preserve">Bullet can ricochet </w:t>
-      </w:r>
-      <w:proofErr w:type="gramStart"/>
-      <w:r>
-        <w:rPr>
-          <w:rFonts w:eastAsia="Times New Roman" w:cstheme="minorHAnsi"/>
-          <w:color w:val="000000"/>
-          <w:sz w:val="24"/>
-          <w:szCs w:val="24"/>
-          <w:lang w:val="en-US" w:eastAsia="nl-NL"/>
-        </w:rPr>
-        <w:t>off of</w:t>
-      </w:r>
-      <w:proofErr w:type="gramEnd"/>
-      <w:r>
-        <w:rPr>
-          <w:rFonts w:eastAsia="Times New Roman" w:cstheme="minorHAnsi"/>
-          <w:color w:val="000000"/>
-          <w:sz w:val="24"/>
-          <w:szCs w:val="24"/>
-          <w:lang w:val="en-US" w:eastAsia="nl-NL"/>
-        </w:rPr>
-        <w:t xml:space="preserve"> any surface once</w:t>
+        <w:t>Bullet can ricochet off of any surface once</w:t>
       </w:r>
       <w:r>
         <w:rPr>
@@ -3424,7 +3323,6 @@
         </w:rPr>
         <w:t xml:space="preserve">This page will contain the required engine </w:t>
       </w:r>
-      <w:proofErr w:type="gramStart"/>
       <w:r>
         <w:rPr>
           <w:rFonts w:cstheme="minorHAnsi"/>
@@ -3441,17 +3339,7 @@
           <w:szCs w:val="24"/>
           <w:lang w:val="en-US"/>
         </w:rPr>
-        <w:t xml:space="preserve"> to</w:t>
-      </w:r>
-      <w:proofErr w:type="gramEnd"/>
-      <w:r>
-        <w:rPr>
-          <w:rFonts w:cstheme="minorHAnsi"/>
-          <w:sz w:val="24"/>
-          <w:szCs w:val="24"/>
-          <w:lang w:val="en-US"/>
-        </w:rPr>
-        <w:t xml:space="preserve"> </w:t>
+        <w:t xml:space="preserve"> to </w:t>
       </w:r>
       <w:r>
         <w:rPr>
@@ -3524,47 +3412,7 @@
           <w:szCs w:val="24"/>
           <w:lang w:val="en-US" w:eastAsia="nl-NL"/>
         </w:rPr>
-        <w:t>Tile</w:t>
-      </w:r>
-      <w:r>
-        <w:rPr>
-          <w:rFonts w:ascii="Calibri" w:eastAsia="Times New Roman" w:hAnsi="Calibri" w:cs="Calibri"/>
-          <w:color w:val="000000"/>
-          <w:sz w:val="24"/>
-          <w:szCs w:val="24"/>
-          <w:lang w:val="en-US" w:eastAsia="nl-NL"/>
-        </w:rPr>
-        <w:t xml:space="preserve"> based / Texture</w:t>
-      </w:r>
-      <w:r>
-        <w:rPr>
-          <w:rFonts w:ascii="Calibri" w:eastAsia="Times New Roman" w:hAnsi="Calibri" w:cs="Calibri"/>
-          <w:color w:val="000000"/>
-          <w:sz w:val="24"/>
-          <w:szCs w:val="24"/>
-          <w:lang w:val="en-US" w:eastAsia="nl-NL"/>
-        </w:rPr>
-        <w:t xml:space="preserve"> </w:t>
-      </w:r>
-      <w:r>
-        <w:rPr>
-          <w:rFonts w:ascii="Calibri" w:eastAsia="Times New Roman" w:hAnsi="Calibri" w:cs="Calibri"/>
-          <w:color w:val="000000"/>
-          <w:sz w:val="24"/>
-          <w:szCs w:val="24"/>
-          <w:lang w:val="en-US" w:eastAsia="nl-NL"/>
-        </w:rPr>
-        <w:t>Atlas rendering</w:t>
-      </w:r>
-      <w:r>
-        <w:rPr>
-          <w:rFonts w:ascii="Calibri" w:eastAsia="Times New Roman" w:hAnsi="Calibri" w:cs="Calibri"/>
-          <w:color w:val="000000"/>
-          <w:sz w:val="24"/>
-          <w:szCs w:val="24"/>
-          <w:lang w:val="en-US" w:eastAsia="nl-NL"/>
-        </w:rPr>
-        <w:t>.</w:t>
+        <w:t>3D Mesh rendering</w:t>
       </w:r>
     </w:p>
     <w:p>
@@ -3592,7 +3440,7 @@
           <w:szCs w:val="24"/>
           <w:lang w:val="en-US" w:eastAsia="nl-NL"/>
         </w:rPr>
-        <w:t>Color reference mapping (to read things like levels and collider positions etc.)</w:t>
+        <w:t>Textures</w:t>
       </w:r>
     </w:p>
     <w:p>
@@ -3609,6 +3457,34 @@
           <w:color w:val="000000"/>
           <w:sz w:val="24"/>
           <w:szCs w:val="24"/>
+          <w:lang w:val="en-US" w:eastAsia="nl-NL"/>
+        </w:rPr>
+      </w:pPr>
+      <w:r>
+        <w:rPr>
+          <w:rFonts w:ascii="Calibri" w:eastAsia="Times New Roman" w:hAnsi="Calibri" w:cs="Calibri"/>
+          <w:color w:val="000000"/>
+          <w:sz w:val="24"/>
+          <w:szCs w:val="24"/>
+          <w:lang w:val="en-US" w:eastAsia="nl-NL"/>
+        </w:rPr>
+        <w:t>Color reference mapping (to read things like levels and collider positions etc.)</w:t>
+      </w:r>
+    </w:p>
+    <w:p>
+      <w:pPr>
+        <w:numPr>
+          <w:ilvl w:val="0"/>
+          <w:numId w:val="6"/>
+        </w:numPr>
+        <w:shd w:val="clear" w:color="auto" w:fill="FFFFFF"/>
+        <w:spacing w:before="100" w:beforeAutospacing="1" w:after="100" w:afterAutospacing="1" w:line="240" w:lineRule="auto"/>
+        <w:textAlignment w:val="baseline"/>
+        <w:rPr>
+          <w:rFonts w:ascii="Calibri" w:eastAsia="Times New Roman" w:hAnsi="Calibri" w:cs="Calibri"/>
+          <w:color w:val="000000"/>
+          <w:sz w:val="24"/>
+          <w:szCs w:val="24"/>
           <w:lang w:eastAsia="nl-NL"/>
         </w:rPr>
       </w:pPr>
@@ -3919,7 +3795,6 @@
         </w:rPr>
       </w:pPr>
       <w:proofErr w:type="spellStart"/>
-      <w:proofErr w:type="gramStart"/>
       <w:r>
         <w:rPr>
           <w:rFonts w:ascii="Calibri" w:eastAsia="Times New Roman" w:hAnsi="Calibri" w:cs="Calibri"/>
@@ -3939,18 +3814,7 @@
           <w:szCs w:val="24"/>
           <w:lang w:eastAsia="nl-NL"/>
         </w:rPr>
-        <w:t xml:space="preserve"> /</w:t>
-      </w:r>
-      <w:proofErr w:type="gramEnd"/>
-      <w:r>
-        <w:rPr>
-          <w:rFonts w:ascii="Calibri" w:eastAsia="Times New Roman" w:hAnsi="Calibri" w:cs="Calibri"/>
-          <w:color w:val="000000"/>
-          <w:sz w:val="24"/>
-          <w:szCs w:val="24"/>
-          <w:lang w:eastAsia="nl-NL"/>
-        </w:rPr>
-        <w:t xml:space="preserve"> </w:t>
+        <w:t xml:space="preserve"> / </w:t>
       </w:r>
       <w:proofErr w:type="spellStart"/>
       <w:r>
@@ -3974,6 +3838,36 @@
         </w:rPr>
         <w:t xml:space="preserve"> component.</w:t>
       </w:r>
+    </w:p>
+    <w:p>
+      <w:pPr>
+        <w:numPr>
+          <w:ilvl w:val="1"/>
+          <w:numId w:val="6"/>
+        </w:numPr>
+        <w:shd w:val="clear" w:color="auto" w:fill="FFFFFF"/>
+        <w:spacing w:before="100" w:beforeAutospacing="1" w:after="100" w:afterAutospacing="1" w:line="240" w:lineRule="auto"/>
+        <w:textAlignment w:val="baseline"/>
+        <w:rPr>
+          <w:rFonts w:ascii="Calibri" w:eastAsia="Times New Roman" w:hAnsi="Calibri" w:cs="Calibri"/>
+          <w:color w:val="000000"/>
+          <w:sz w:val="24"/>
+          <w:szCs w:val="24"/>
+          <w:lang w:eastAsia="nl-NL"/>
+        </w:rPr>
+      </w:pPr>
+      <w:proofErr w:type="spellStart"/>
+      <w:r>
+        <w:rPr>
+          <w:rFonts w:ascii="Calibri" w:eastAsia="Times New Roman" w:hAnsi="Calibri" w:cs="Calibri"/>
+          <w:color w:val="000000"/>
+          <w:sz w:val="24"/>
+          <w:szCs w:val="24"/>
+          <w:lang w:eastAsia="nl-NL"/>
+        </w:rPr>
+        <w:t>CameraComponent</w:t>
+      </w:r>
+      <w:proofErr w:type="spellEnd"/>
     </w:p>
     <w:p>
       <w:pPr>
@@ -4140,8 +4034,8 @@
     <w:p>
       <w:pPr>
         <w:numPr>
-          <w:ilvl w:val="1"/>
-          <w:numId w:val="6"/>
+          <w:ilvl w:val="0"/>
+          <w:numId w:val="7"/>
         </w:numPr>
         <w:shd w:val="clear" w:color="auto" w:fill="FFFFFF"/>
         <w:spacing w:before="100" w:beforeAutospacing="1" w:after="100" w:afterAutospacing="1" w:line="240" w:lineRule="auto"/>
@@ -4154,6 +4048,16 @@
           <w:lang w:eastAsia="nl-NL"/>
         </w:rPr>
       </w:pPr>
+      <w:r>
+        <w:rPr>
+          <w:rFonts w:ascii="Calibri" w:eastAsia="Times New Roman" w:hAnsi="Calibri" w:cs="Calibri"/>
+          <w:color w:val="000000"/>
+          <w:sz w:val="24"/>
+          <w:szCs w:val="24"/>
+          <w:lang w:eastAsia="nl-NL"/>
+        </w:rPr>
+        <w:t xml:space="preserve">UI </w:t>
+      </w:r>
       <w:proofErr w:type="spellStart"/>
       <w:r>
         <w:rPr>
@@ -4163,7 +4067,29 @@
           <w:szCs w:val="24"/>
           <w:lang w:eastAsia="nl-NL"/>
         </w:rPr>
-        <w:t>CameraComponent</w:t>
+        <w:t>rendering</w:t>
+      </w:r>
+      <w:proofErr w:type="spellEnd"/>
+      <w:r>
+        <w:rPr>
+          <w:rFonts w:ascii="Calibri" w:eastAsia="Times New Roman" w:hAnsi="Calibri" w:cs="Calibri"/>
+          <w:color w:val="000000"/>
+          <w:sz w:val="24"/>
+          <w:szCs w:val="24"/>
+          <w:lang w:eastAsia="nl-NL"/>
+        </w:rPr>
+        <w:t xml:space="preserve"> </w:t>
+      </w:r>
+      <w:proofErr w:type="spellStart"/>
+      <w:r>
+        <w:rPr>
+          <w:rFonts w:ascii="Calibri" w:eastAsia="Times New Roman" w:hAnsi="Calibri" w:cs="Calibri"/>
+          <w:color w:val="000000"/>
+          <w:sz w:val="24"/>
+          <w:szCs w:val="24"/>
+          <w:lang w:eastAsia="nl-NL"/>
+        </w:rPr>
+        <w:t>layer</w:t>
       </w:r>
       <w:proofErr w:type="spellEnd"/>
       <w:r>
@@ -4202,7 +4128,7 @@
           <w:szCs w:val="24"/>
           <w:lang w:eastAsia="nl-NL"/>
         </w:rPr>
-        <w:t xml:space="preserve">UI </w:t>
+        <w:t xml:space="preserve">3D </w:t>
       </w:r>
       <w:proofErr w:type="spellStart"/>
       <w:r>
@@ -4213,29 +4139,17 @@
           <w:szCs w:val="24"/>
           <w:lang w:eastAsia="nl-NL"/>
         </w:rPr>
-        <w:t>rendering</w:t>
-      </w:r>
-      <w:proofErr w:type="spellEnd"/>
-      <w:r>
-        <w:rPr>
-          <w:rFonts w:ascii="Calibri" w:eastAsia="Times New Roman" w:hAnsi="Calibri" w:cs="Calibri"/>
-          <w:color w:val="000000"/>
-          <w:sz w:val="24"/>
-          <w:szCs w:val="24"/>
-          <w:lang w:eastAsia="nl-NL"/>
-        </w:rPr>
-        <w:t xml:space="preserve"> </w:t>
-      </w:r>
-      <w:proofErr w:type="spellStart"/>
-      <w:r>
-        <w:rPr>
-          <w:rFonts w:ascii="Calibri" w:eastAsia="Times New Roman" w:hAnsi="Calibri" w:cs="Calibri"/>
-          <w:color w:val="000000"/>
-          <w:sz w:val="24"/>
-          <w:szCs w:val="24"/>
-          <w:lang w:eastAsia="nl-NL"/>
-        </w:rPr>
-        <w:t>layer</w:t>
+        <w:t>r</w:t>
+      </w:r>
+      <w:r>
+        <w:rPr>
+          <w:rFonts w:ascii="Calibri" w:eastAsia="Times New Roman" w:hAnsi="Calibri" w:cs="Calibri"/>
+          <w:color w:val="000000"/>
+          <w:sz w:val="24"/>
+          <w:szCs w:val="24"/>
+          <w:lang w:eastAsia="nl-NL"/>
+        </w:rPr>
+        <w:t>endering</w:t>
       </w:r>
       <w:proofErr w:type="spellEnd"/>
       <w:r>
@@ -4274,66 +4188,6 @@
           <w:szCs w:val="24"/>
           <w:lang w:eastAsia="nl-NL"/>
         </w:rPr>
-        <w:t xml:space="preserve">3D </w:t>
-      </w:r>
-      <w:proofErr w:type="spellStart"/>
-      <w:r>
-        <w:rPr>
-          <w:rFonts w:ascii="Calibri" w:eastAsia="Times New Roman" w:hAnsi="Calibri" w:cs="Calibri"/>
-          <w:color w:val="000000"/>
-          <w:sz w:val="24"/>
-          <w:szCs w:val="24"/>
-          <w:lang w:eastAsia="nl-NL"/>
-        </w:rPr>
-        <w:t>r</w:t>
-      </w:r>
-      <w:r>
-        <w:rPr>
-          <w:rFonts w:ascii="Calibri" w:eastAsia="Times New Roman" w:hAnsi="Calibri" w:cs="Calibri"/>
-          <w:color w:val="000000"/>
-          <w:sz w:val="24"/>
-          <w:szCs w:val="24"/>
-          <w:lang w:eastAsia="nl-NL"/>
-        </w:rPr>
-        <w:t>endering</w:t>
-      </w:r>
-      <w:proofErr w:type="spellEnd"/>
-      <w:r>
-        <w:rPr>
-          <w:rFonts w:ascii="Calibri" w:eastAsia="Times New Roman" w:hAnsi="Calibri" w:cs="Calibri"/>
-          <w:color w:val="000000"/>
-          <w:sz w:val="24"/>
-          <w:szCs w:val="24"/>
-          <w:lang w:eastAsia="nl-NL"/>
-        </w:rPr>
-        <w:t>.</w:t>
-      </w:r>
-    </w:p>
-    <w:p>
-      <w:pPr>
-        <w:numPr>
-          <w:ilvl w:val="0"/>
-          <w:numId w:val="7"/>
-        </w:numPr>
-        <w:shd w:val="clear" w:color="auto" w:fill="FFFFFF"/>
-        <w:spacing w:before="100" w:beforeAutospacing="1" w:after="100" w:afterAutospacing="1" w:line="240" w:lineRule="auto"/>
-        <w:textAlignment w:val="baseline"/>
-        <w:rPr>
-          <w:rFonts w:ascii="Calibri" w:eastAsia="Times New Roman" w:hAnsi="Calibri" w:cs="Calibri"/>
-          <w:color w:val="000000"/>
-          <w:sz w:val="24"/>
-          <w:szCs w:val="24"/>
-          <w:lang w:eastAsia="nl-NL"/>
-        </w:rPr>
-      </w:pPr>
-      <w:r>
-        <w:rPr>
-          <w:rFonts w:ascii="Calibri" w:eastAsia="Times New Roman" w:hAnsi="Calibri" w:cs="Calibri"/>
-          <w:color w:val="000000"/>
-          <w:sz w:val="24"/>
-          <w:szCs w:val="24"/>
-          <w:lang w:eastAsia="nl-NL"/>
-        </w:rPr>
         <w:t xml:space="preserve">Special </w:t>
       </w:r>
       <w:proofErr w:type="spellStart"/>
@@ -4693,27 +4547,7 @@
           <w:szCs w:val="24"/>
           <w:lang w:val="en-US"/>
         </w:rPr>
-        <w:t xml:space="preserve">specific architecture of the engine. Going </w:t>
-      </w:r>
-      <w:proofErr w:type="gramStart"/>
-      <w:r>
-        <w:rPr>
-          <w:rFonts w:cstheme="minorHAnsi"/>
-          <w:sz w:val="24"/>
-          <w:szCs w:val="24"/>
-          <w:lang w:val="en-US"/>
-        </w:rPr>
-        <w:t>in to</w:t>
-      </w:r>
-      <w:proofErr w:type="gramEnd"/>
-      <w:r>
-        <w:rPr>
-          <w:rFonts w:cstheme="minorHAnsi"/>
-          <w:sz w:val="24"/>
-          <w:szCs w:val="24"/>
-          <w:lang w:val="en-US"/>
-        </w:rPr>
-        <w:t xml:space="preserve"> detail about which tools have to be created and how the classes fit together.</w:t>
+        <w:t>specific architecture of the engine. Going in to detail about which tools have to be created and how the classes fit together.</w:t>
       </w:r>
     </w:p>
     <w:p>
@@ -5240,7 +5074,7 @@
 </file>
 
 <file path=word/endnotes.xml><?xml version="1.0" encoding="utf-8"?>
-<w:endnotes xmlns:wpc="http://schemas.microsoft.com/office/word/2010/wordprocessingCanvas" xmlns:cx="http://schemas.microsoft.com/office/drawing/2014/chartex" xmlns:cx1="http://schemas.microsoft.com/office/drawing/2015/9/8/chartex" xmlns:cx2="http://schemas.microsoft.com/office/drawing/2015/10/21/chartex" xmlns:cx3="http://schemas.microsoft.com/office/drawing/2016/5/9/chartex" xmlns:cx4="http://schemas.microsoft.com/office/drawing/2016/5/10/chartex" xmlns:cx5="http://schemas.microsoft.com/office/drawing/2016/5/11/chartex" xmlns:cx6="http://schemas.microsoft.com/office/drawing/2016/5/12/chartex" xmlns:cx7="http://schemas.microsoft.com/office/drawing/2016/5/13/chartex" xmlns:cx8="http://schemas.microsoft.com/office/drawing/2016/5/14/chartex" xmlns:mc="http://schemas.openxmlformats.org/markup-compatibility/2006" xmlns:aink="http://schemas.microsoft.com/office/drawing/2016/ink" xmlns:am3d="http://schemas.microsoft.com/office/drawing/2017/model3d" xmlns:o="urn:schemas-microsoft-com:office:office" xmlns:oel="http://schemas.microsoft.com/office/2019/extlst" xmlns:r="http://schemas.openxmlformats.org/officeDocument/2006/relationships" xmlns:m="http://schemas.openxmlformats.org/officeDocument/2006/math" xmlns:v="urn:schemas-microsoft-com:vml" xmlns:wp14="http://schemas.microsoft.com/office/word/2010/wordprocessingDrawing" xmlns:wp="http://schemas.openxmlformats.org/drawingml/2006/wordprocessingDrawing" xmlns:w10="urn:schemas-microsoft-com:office:word" xmlns:w="http://schemas.openxmlformats.org/wordprocessingml/2006/main" xmlns:w14="http://schemas.microsoft.com/office/word/2010/wordml" xmlns:w15="http://schemas.microsoft.com/office/word/2012/wordml" xmlns:w16cex="http://schemas.microsoft.com/office/word/2018/wordml/cex" xmlns:w16cid="http://schemas.microsoft.com/office/word/2016/wordml/cid" xmlns:w16="http://schemas.microsoft.com/office/word/2018/wordml" xmlns:w16sdtdh="http://schemas.microsoft.com/office/word/2020/wordml/sdtdatahash" xmlns:w16se="http://schemas.microsoft.com/office/word/2015/wordml/symex" xmlns:wpg="http://schemas.microsoft.com/office/word/2010/wordprocessingGroup" xmlns:wpi="http://schemas.microsoft.com/office/word/2010/wordprocessingInk" xmlns:wne="http://schemas.microsoft.com/office/word/2006/wordml" xmlns:wps="http://schemas.microsoft.com/office/word/2010/wordprocessingShape" mc:Ignorable="w14 w15 w16se w16cid w16 w16cex w16sdtdh wp14">
+<w:endnotes xmlns:wpc="http://schemas.microsoft.com/office/word/2010/wordprocessingCanvas" xmlns:cx="http://schemas.microsoft.com/office/drawing/2014/chartex" xmlns:cx1="http://schemas.microsoft.com/office/drawing/2015/9/8/chartex" xmlns:cx2="http://schemas.microsoft.com/office/drawing/2015/10/21/chartex" xmlns:cx3="http://schemas.microsoft.com/office/drawing/2016/5/9/chartex" xmlns:cx4="http://schemas.microsoft.com/office/drawing/2016/5/10/chartex" xmlns:cx5="http://schemas.microsoft.com/office/drawing/2016/5/11/chartex" xmlns:cx6="http://schemas.microsoft.com/office/drawing/2016/5/12/chartex" xmlns:cx7="http://schemas.microsoft.com/office/drawing/2016/5/13/chartex" xmlns:cx8="http://schemas.microsoft.com/office/drawing/2016/5/14/chartex" xmlns:mc="http://schemas.openxmlformats.org/markup-compatibility/2006" xmlns:aink="http://schemas.microsoft.com/office/drawing/2016/ink" xmlns:am3d="http://schemas.microsoft.com/office/drawing/2017/model3d" xmlns:o="urn:schemas-microsoft-com:office:office" xmlns:r="http://schemas.openxmlformats.org/officeDocument/2006/relationships" xmlns:m="http://schemas.openxmlformats.org/officeDocument/2006/math" xmlns:v="urn:schemas-microsoft-com:vml" xmlns:wp14="http://schemas.microsoft.com/office/word/2010/wordprocessingDrawing" xmlns:wp="http://schemas.openxmlformats.org/drawingml/2006/wordprocessingDrawing" xmlns:w10="urn:schemas-microsoft-com:office:word" xmlns:w="http://schemas.openxmlformats.org/wordprocessingml/2006/main" xmlns:w14="http://schemas.microsoft.com/office/word/2010/wordml" xmlns:w15="http://schemas.microsoft.com/office/word/2012/wordml" xmlns:w16cex="http://schemas.microsoft.com/office/word/2018/wordml/cex" xmlns:w16cid="http://schemas.microsoft.com/office/word/2016/wordml/cid" xmlns:w16="http://schemas.microsoft.com/office/word/2018/wordml" xmlns:w16sdtdh="http://schemas.microsoft.com/office/word/2020/wordml/sdtdatahash" xmlns:w16se="http://schemas.microsoft.com/office/word/2015/wordml/symex" xmlns:wpg="http://schemas.microsoft.com/office/word/2010/wordprocessingGroup" xmlns:wpi="http://schemas.microsoft.com/office/word/2010/wordprocessingInk" xmlns:wne="http://schemas.microsoft.com/office/word/2006/wordml" xmlns:wps="http://schemas.microsoft.com/office/word/2010/wordprocessingShape" mc:Ignorable="w14 w15 w16se w16cid w16 w16cex w16sdtdh wp14">
   <w:endnote w:type="separator" w:id="-1">
     <w:p>
       <w:pPr>
@@ -5265,7 +5099,7 @@
 </file>
 
 <file path=word/footer1.xml><?xml version="1.0" encoding="utf-8"?>
-<w:ftr xmlns:wpc="http://schemas.microsoft.com/office/word/2010/wordprocessingCanvas" xmlns:cx="http://schemas.microsoft.com/office/drawing/2014/chartex" xmlns:cx1="http://schemas.microsoft.com/office/drawing/2015/9/8/chartex" xmlns:cx2="http://schemas.microsoft.com/office/drawing/2015/10/21/chartex" xmlns:cx3="http://schemas.microsoft.com/office/drawing/2016/5/9/chartex" xmlns:cx4="http://schemas.microsoft.com/office/drawing/2016/5/10/chartex" xmlns:cx5="http://schemas.microsoft.com/office/drawing/2016/5/11/chartex" xmlns:cx6="http://schemas.microsoft.com/office/drawing/2016/5/12/chartex" xmlns:cx7="http://schemas.microsoft.com/office/drawing/2016/5/13/chartex" xmlns:cx8="http://schemas.microsoft.com/office/drawing/2016/5/14/chartex" xmlns:mc="http://schemas.openxmlformats.org/markup-compatibility/2006" xmlns:aink="http://schemas.microsoft.com/office/drawing/2016/ink" xmlns:am3d="http://schemas.microsoft.com/office/drawing/2017/model3d" xmlns:o="urn:schemas-microsoft-com:office:office" xmlns:oel="http://schemas.microsoft.com/office/2019/extlst" xmlns:r="http://schemas.openxmlformats.org/officeDocument/2006/relationships" xmlns:m="http://schemas.openxmlformats.org/officeDocument/2006/math" xmlns:v="urn:schemas-microsoft-com:vml" xmlns:wp14="http://schemas.microsoft.com/office/word/2010/wordprocessingDrawing" xmlns:wp="http://schemas.openxmlformats.org/drawingml/2006/wordprocessingDrawing" xmlns:w10="urn:schemas-microsoft-com:office:word" xmlns:w="http://schemas.openxmlformats.org/wordprocessingml/2006/main" xmlns:w14="http://schemas.microsoft.com/office/word/2010/wordml" xmlns:w15="http://schemas.microsoft.com/office/word/2012/wordml" xmlns:w16cex="http://schemas.microsoft.com/office/word/2018/wordml/cex" xmlns:w16cid="http://schemas.microsoft.com/office/word/2016/wordml/cid" xmlns:w16="http://schemas.microsoft.com/office/word/2018/wordml" xmlns:w16sdtdh="http://schemas.microsoft.com/office/word/2020/wordml/sdtdatahash" xmlns:w16se="http://schemas.microsoft.com/office/word/2015/wordml/symex" xmlns:wpg="http://schemas.microsoft.com/office/word/2010/wordprocessingGroup" xmlns:wpi="http://schemas.microsoft.com/office/word/2010/wordprocessingInk" xmlns:wne="http://schemas.microsoft.com/office/word/2006/wordml" xmlns:wps="http://schemas.microsoft.com/office/word/2010/wordprocessingShape" mc:Ignorable="w14 w15 w16se w16cid w16 w16cex w16sdtdh wp14">
+<w:ftr xmlns:wpc="http://schemas.microsoft.com/office/word/2010/wordprocessingCanvas" xmlns:cx="http://schemas.microsoft.com/office/drawing/2014/chartex" xmlns:cx1="http://schemas.microsoft.com/office/drawing/2015/9/8/chartex" xmlns:cx2="http://schemas.microsoft.com/office/drawing/2015/10/21/chartex" xmlns:cx3="http://schemas.microsoft.com/office/drawing/2016/5/9/chartex" xmlns:cx4="http://schemas.microsoft.com/office/drawing/2016/5/10/chartex" xmlns:cx5="http://schemas.microsoft.com/office/drawing/2016/5/11/chartex" xmlns:cx6="http://schemas.microsoft.com/office/drawing/2016/5/12/chartex" xmlns:cx7="http://schemas.microsoft.com/office/drawing/2016/5/13/chartex" xmlns:cx8="http://schemas.microsoft.com/office/drawing/2016/5/14/chartex" xmlns:mc="http://schemas.openxmlformats.org/markup-compatibility/2006" xmlns:aink="http://schemas.microsoft.com/office/drawing/2016/ink" xmlns:am3d="http://schemas.microsoft.com/office/drawing/2017/model3d" xmlns:o="urn:schemas-microsoft-com:office:office" xmlns:r="http://schemas.openxmlformats.org/officeDocument/2006/relationships" xmlns:m="http://schemas.openxmlformats.org/officeDocument/2006/math" xmlns:v="urn:schemas-microsoft-com:vml" xmlns:wp14="http://schemas.microsoft.com/office/word/2010/wordprocessingDrawing" xmlns:wp="http://schemas.openxmlformats.org/drawingml/2006/wordprocessingDrawing" xmlns:w10="urn:schemas-microsoft-com:office:word" xmlns:w="http://schemas.openxmlformats.org/wordprocessingml/2006/main" xmlns:w14="http://schemas.microsoft.com/office/word/2010/wordml" xmlns:w15="http://schemas.microsoft.com/office/word/2012/wordml" xmlns:w16cex="http://schemas.microsoft.com/office/word/2018/wordml/cex" xmlns:w16cid="http://schemas.microsoft.com/office/word/2016/wordml/cid" xmlns:w16="http://schemas.microsoft.com/office/word/2018/wordml" xmlns:w16sdtdh="http://schemas.microsoft.com/office/word/2020/wordml/sdtdatahash" xmlns:w16se="http://schemas.microsoft.com/office/word/2015/wordml/symex" xmlns:wpg="http://schemas.microsoft.com/office/word/2010/wordprocessingGroup" xmlns:wpi="http://schemas.microsoft.com/office/word/2010/wordprocessingInk" xmlns:wne="http://schemas.microsoft.com/office/word/2006/wordml" xmlns:wps="http://schemas.microsoft.com/office/word/2010/wordprocessingShape" mc:Ignorable="w14 w15 w16se w16cid w16 w16cex w16sdtdh wp14">
   <w:p>
     <w:pPr>
       <w:pStyle w:val="Voettekst"/>
@@ -5358,7 +5192,7 @@
 </file>
 
 <file path=word/footnotes.xml><?xml version="1.0" encoding="utf-8"?>
-<w:footnotes xmlns:wpc="http://schemas.microsoft.com/office/word/2010/wordprocessingCanvas" xmlns:cx="http://schemas.microsoft.com/office/drawing/2014/chartex" xmlns:cx1="http://schemas.microsoft.com/office/drawing/2015/9/8/chartex" xmlns:cx2="http://schemas.microsoft.com/office/drawing/2015/10/21/chartex" xmlns:cx3="http://schemas.microsoft.com/office/drawing/2016/5/9/chartex" xmlns:cx4="http://schemas.microsoft.com/office/drawing/2016/5/10/chartex" xmlns:cx5="http://schemas.microsoft.com/office/drawing/2016/5/11/chartex" xmlns:cx6="http://schemas.microsoft.com/office/drawing/2016/5/12/chartex" xmlns:cx7="http://schemas.microsoft.com/office/drawing/2016/5/13/chartex" xmlns:cx8="http://schemas.microsoft.com/office/drawing/2016/5/14/chartex" xmlns:mc="http://schemas.openxmlformats.org/markup-compatibility/2006" xmlns:aink="http://schemas.microsoft.com/office/drawing/2016/ink" xmlns:am3d="http://schemas.microsoft.com/office/drawing/2017/model3d" xmlns:o="urn:schemas-microsoft-com:office:office" xmlns:oel="http://schemas.microsoft.com/office/2019/extlst" xmlns:r="http://schemas.openxmlformats.org/officeDocument/2006/relationships" xmlns:m="http://schemas.openxmlformats.org/officeDocument/2006/math" xmlns:v="urn:schemas-microsoft-com:vml" xmlns:wp14="http://schemas.microsoft.com/office/word/2010/wordprocessingDrawing" xmlns:wp="http://schemas.openxmlformats.org/drawingml/2006/wordprocessingDrawing" xmlns:w10="urn:schemas-microsoft-com:office:word" xmlns:w="http://schemas.openxmlformats.org/wordprocessingml/2006/main" xmlns:w14="http://schemas.microsoft.com/office/word/2010/wordml" xmlns:w15="http://schemas.microsoft.com/office/word/2012/wordml" xmlns:w16cex="http://schemas.microsoft.com/office/word/2018/wordml/cex" xmlns:w16cid="http://schemas.microsoft.com/office/word/2016/wordml/cid" xmlns:w16="http://schemas.microsoft.com/office/word/2018/wordml" xmlns:w16sdtdh="http://schemas.microsoft.com/office/word/2020/wordml/sdtdatahash" xmlns:w16se="http://schemas.microsoft.com/office/word/2015/wordml/symex" xmlns:wpg="http://schemas.microsoft.com/office/word/2010/wordprocessingGroup" xmlns:wpi="http://schemas.microsoft.com/office/word/2010/wordprocessingInk" xmlns:wne="http://schemas.microsoft.com/office/word/2006/wordml" xmlns:wps="http://schemas.microsoft.com/office/word/2010/wordprocessingShape" mc:Ignorable="w14 w15 w16se w16cid w16 w16cex w16sdtdh wp14">
+<w:footnotes xmlns:wpc="http://schemas.microsoft.com/office/word/2010/wordprocessingCanvas" xmlns:cx="http://schemas.microsoft.com/office/drawing/2014/chartex" xmlns:cx1="http://schemas.microsoft.com/office/drawing/2015/9/8/chartex" xmlns:cx2="http://schemas.microsoft.com/office/drawing/2015/10/21/chartex" xmlns:cx3="http://schemas.microsoft.com/office/drawing/2016/5/9/chartex" xmlns:cx4="http://schemas.microsoft.com/office/drawing/2016/5/10/chartex" xmlns:cx5="http://schemas.microsoft.com/office/drawing/2016/5/11/chartex" xmlns:cx6="http://schemas.microsoft.com/office/drawing/2016/5/12/chartex" xmlns:cx7="http://schemas.microsoft.com/office/drawing/2016/5/13/chartex" xmlns:cx8="http://schemas.microsoft.com/office/drawing/2016/5/14/chartex" xmlns:mc="http://schemas.openxmlformats.org/markup-compatibility/2006" xmlns:aink="http://schemas.microsoft.com/office/drawing/2016/ink" xmlns:am3d="http://schemas.microsoft.com/office/drawing/2017/model3d" xmlns:o="urn:schemas-microsoft-com:office:office" xmlns:r="http://schemas.openxmlformats.org/officeDocument/2006/relationships" xmlns:m="http://schemas.openxmlformats.org/officeDocument/2006/math" xmlns:v="urn:schemas-microsoft-com:vml" xmlns:wp14="http://schemas.microsoft.com/office/word/2010/wordprocessingDrawing" xmlns:wp="http://schemas.openxmlformats.org/drawingml/2006/wordprocessingDrawing" xmlns:w10="urn:schemas-microsoft-com:office:word" xmlns:w="http://schemas.openxmlformats.org/wordprocessingml/2006/main" xmlns:w14="http://schemas.microsoft.com/office/word/2010/wordml" xmlns:w15="http://schemas.microsoft.com/office/word/2012/wordml" xmlns:w16cex="http://schemas.microsoft.com/office/word/2018/wordml/cex" xmlns:w16cid="http://schemas.microsoft.com/office/word/2016/wordml/cid" xmlns:w16="http://schemas.microsoft.com/office/word/2018/wordml" xmlns:w16sdtdh="http://schemas.microsoft.com/office/word/2020/wordml/sdtdatahash" xmlns:w16se="http://schemas.microsoft.com/office/word/2015/wordml/symex" xmlns:wpg="http://schemas.microsoft.com/office/word/2010/wordprocessingGroup" xmlns:wpi="http://schemas.microsoft.com/office/word/2010/wordprocessingInk" xmlns:wne="http://schemas.microsoft.com/office/word/2006/wordml" xmlns:wps="http://schemas.microsoft.com/office/word/2010/wordprocessingShape" mc:Ignorable="w14 w15 w16se w16cid w16 w16cex w16sdtdh wp14">
   <w:footnote w:type="separator" w:id="-1">
     <w:p>
       <w:pPr>
@@ -5383,7 +5217,7 @@
 </file>
 
 <file path=word/header1.xml><?xml version="1.0" encoding="utf-8"?>
-<w:hdr xmlns:wpc="http://schemas.microsoft.com/office/word/2010/wordprocessingCanvas" xmlns:cx="http://schemas.microsoft.com/office/drawing/2014/chartex" xmlns:cx1="http://schemas.microsoft.com/office/drawing/2015/9/8/chartex" xmlns:cx2="http://schemas.microsoft.com/office/drawing/2015/10/21/chartex" xmlns:cx3="http://schemas.microsoft.com/office/drawing/2016/5/9/chartex" xmlns:cx4="http://schemas.microsoft.com/office/drawing/2016/5/10/chartex" xmlns:cx5="http://schemas.microsoft.com/office/drawing/2016/5/11/chartex" xmlns:cx6="http://schemas.microsoft.com/office/drawing/2016/5/12/chartex" xmlns:cx7="http://schemas.microsoft.com/office/drawing/2016/5/13/chartex" xmlns:cx8="http://schemas.microsoft.com/office/drawing/2016/5/14/chartex" xmlns:mc="http://schemas.openxmlformats.org/markup-compatibility/2006" xmlns:aink="http://schemas.microsoft.com/office/drawing/2016/ink" xmlns:am3d="http://schemas.microsoft.com/office/drawing/2017/model3d" xmlns:o="urn:schemas-microsoft-com:office:office" xmlns:oel="http://schemas.microsoft.com/office/2019/extlst" xmlns:r="http://schemas.openxmlformats.org/officeDocument/2006/relationships" xmlns:m="http://schemas.openxmlformats.org/officeDocument/2006/math" xmlns:v="urn:schemas-microsoft-com:vml" xmlns:wp14="http://schemas.microsoft.com/office/word/2010/wordprocessingDrawing" xmlns:wp="http://schemas.openxmlformats.org/drawingml/2006/wordprocessingDrawing" xmlns:w10="urn:schemas-microsoft-com:office:word" xmlns:w="http://schemas.openxmlformats.org/wordprocessingml/2006/main" xmlns:w14="http://schemas.microsoft.com/office/word/2010/wordml" xmlns:w15="http://schemas.microsoft.com/office/word/2012/wordml" xmlns:w16cex="http://schemas.microsoft.com/office/word/2018/wordml/cex" xmlns:w16cid="http://schemas.microsoft.com/office/word/2016/wordml/cid" xmlns:w16="http://schemas.microsoft.com/office/word/2018/wordml" xmlns:w16sdtdh="http://schemas.microsoft.com/office/word/2020/wordml/sdtdatahash" xmlns:w16se="http://schemas.microsoft.com/office/word/2015/wordml/symex" xmlns:wpg="http://schemas.microsoft.com/office/word/2010/wordprocessingGroup" xmlns:wpi="http://schemas.microsoft.com/office/word/2010/wordprocessingInk" xmlns:wne="http://schemas.microsoft.com/office/word/2006/wordml" xmlns:wps="http://schemas.microsoft.com/office/word/2010/wordprocessingShape" mc:Ignorable="w14 w15 w16se w16cid w16 w16cex w16sdtdh wp14">
+<w:hdr xmlns:wpc="http://schemas.microsoft.com/office/word/2010/wordprocessingCanvas" xmlns:cx="http://schemas.microsoft.com/office/drawing/2014/chartex" xmlns:cx1="http://schemas.microsoft.com/office/drawing/2015/9/8/chartex" xmlns:cx2="http://schemas.microsoft.com/office/drawing/2015/10/21/chartex" xmlns:cx3="http://schemas.microsoft.com/office/drawing/2016/5/9/chartex" xmlns:cx4="http://schemas.microsoft.com/office/drawing/2016/5/10/chartex" xmlns:cx5="http://schemas.microsoft.com/office/drawing/2016/5/11/chartex" xmlns:cx6="http://schemas.microsoft.com/office/drawing/2016/5/12/chartex" xmlns:cx7="http://schemas.microsoft.com/office/drawing/2016/5/13/chartex" xmlns:cx8="http://schemas.microsoft.com/office/drawing/2016/5/14/chartex" xmlns:mc="http://schemas.openxmlformats.org/markup-compatibility/2006" xmlns:aink="http://schemas.microsoft.com/office/drawing/2016/ink" xmlns:am3d="http://schemas.microsoft.com/office/drawing/2017/model3d" xmlns:o="urn:schemas-microsoft-com:office:office" xmlns:r="http://schemas.openxmlformats.org/officeDocument/2006/relationships" xmlns:m="http://schemas.openxmlformats.org/officeDocument/2006/math" xmlns:v="urn:schemas-microsoft-com:vml" xmlns:wp14="http://schemas.microsoft.com/office/word/2010/wordprocessingDrawing" xmlns:wp="http://schemas.openxmlformats.org/drawingml/2006/wordprocessingDrawing" xmlns:w10="urn:schemas-microsoft-com:office:word" xmlns:w="http://schemas.openxmlformats.org/wordprocessingml/2006/main" xmlns:w14="http://schemas.microsoft.com/office/word/2010/wordml" xmlns:w15="http://schemas.microsoft.com/office/word/2012/wordml" xmlns:w16cex="http://schemas.microsoft.com/office/word/2018/wordml/cex" xmlns:w16cid="http://schemas.microsoft.com/office/word/2016/wordml/cid" xmlns:w16="http://schemas.microsoft.com/office/word/2018/wordml" xmlns:w16sdtdh="http://schemas.microsoft.com/office/word/2020/wordml/sdtdatahash" xmlns:w16se="http://schemas.microsoft.com/office/word/2015/wordml/symex" xmlns:wpg="http://schemas.microsoft.com/office/word/2010/wordprocessingGroup" xmlns:wpi="http://schemas.microsoft.com/office/word/2010/wordprocessingInk" xmlns:wne="http://schemas.microsoft.com/office/word/2006/wordml" xmlns:wps="http://schemas.microsoft.com/office/word/2010/wordprocessingShape" mc:Ignorable="w14 w15 w16se w16cid w16 w16cex w16sdtdh wp14">
   <w:p>
     <w:pPr>
       <w:pStyle w:val="Koptekst"/>
@@ -5460,7 +5294,7 @@
 </file>
 
 <file path=word/numbering.xml><?xml version="1.0" encoding="utf-8"?>
-<w:numbering xmlns:wpc="http://schemas.microsoft.com/office/word/2010/wordprocessingCanvas" xmlns:cx="http://schemas.microsoft.com/office/drawing/2014/chartex" xmlns:cx1="http://schemas.microsoft.com/office/drawing/2015/9/8/chartex" xmlns:cx2="http://schemas.microsoft.com/office/drawing/2015/10/21/chartex" xmlns:cx3="http://schemas.microsoft.com/office/drawing/2016/5/9/chartex" xmlns:cx4="http://schemas.microsoft.com/office/drawing/2016/5/10/chartex" xmlns:cx5="http://schemas.microsoft.com/office/drawing/2016/5/11/chartex" xmlns:cx6="http://schemas.microsoft.com/office/drawing/2016/5/12/chartex" xmlns:cx7="http://schemas.microsoft.com/office/drawing/2016/5/13/chartex" xmlns:cx8="http://schemas.microsoft.com/office/drawing/2016/5/14/chartex" xmlns:mc="http://schemas.openxmlformats.org/markup-compatibility/2006" xmlns:aink="http://schemas.microsoft.com/office/drawing/2016/ink" xmlns:am3d="http://schemas.microsoft.com/office/drawing/2017/model3d" xmlns:o="urn:schemas-microsoft-com:office:office" xmlns:oel="http://schemas.microsoft.com/office/2019/extlst" xmlns:r="http://schemas.openxmlformats.org/officeDocument/2006/relationships" xmlns:m="http://schemas.openxmlformats.org/officeDocument/2006/math" xmlns:v="urn:schemas-microsoft-com:vml" xmlns:wp14="http://schemas.microsoft.com/office/word/2010/wordprocessingDrawing" xmlns:wp="http://schemas.openxmlformats.org/drawingml/2006/wordprocessingDrawing" xmlns:w10="urn:schemas-microsoft-com:office:word" xmlns:w="http://schemas.openxmlformats.org/wordprocessingml/2006/main" xmlns:w14="http://schemas.microsoft.com/office/word/2010/wordml" xmlns:w15="http://schemas.microsoft.com/office/word/2012/wordml" xmlns:w16cex="http://schemas.microsoft.com/office/word/2018/wordml/cex" xmlns:w16cid="http://schemas.microsoft.com/office/word/2016/wordml/cid" xmlns:w16="http://schemas.microsoft.com/office/word/2018/wordml" xmlns:w16sdtdh="http://schemas.microsoft.com/office/word/2020/wordml/sdtdatahash" xmlns:w16se="http://schemas.microsoft.com/office/word/2015/wordml/symex" xmlns:wpg="http://schemas.microsoft.com/office/word/2010/wordprocessingGroup" xmlns:wpi="http://schemas.microsoft.com/office/word/2010/wordprocessingInk" xmlns:wne="http://schemas.microsoft.com/office/word/2006/wordml" xmlns:wps="http://schemas.microsoft.com/office/word/2010/wordprocessingShape" mc:Ignorable="w14 w15 w16se w16cid w16 w16cex w16sdtdh wp14">
+<w:numbering xmlns:wpc="http://schemas.microsoft.com/office/word/2010/wordprocessingCanvas" xmlns:cx="http://schemas.microsoft.com/office/drawing/2014/chartex" xmlns:cx1="http://schemas.microsoft.com/office/drawing/2015/9/8/chartex" xmlns:cx2="http://schemas.microsoft.com/office/drawing/2015/10/21/chartex" xmlns:cx3="http://schemas.microsoft.com/office/drawing/2016/5/9/chartex" xmlns:cx4="http://schemas.microsoft.com/office/drawing/2016/5/10/chartex" xmlns:cx5="http://schemas.microsoft.com/office/drawing/2016/5/11/chartex" xmlns:cx6="http://schemas.microsoft.com/office/drawing/2016/5/12/chartex" xmlns:cx7="http://schemas.microsoft.com/office/drawing/2016/5/13/chartex" xmlns:cx8="http://schemas.microsoft.com/office/drawing/2016/5/14/chartex" xmlns:mc="http://schemas.openxmlformats.org/markup-compatibility/2006" xmlns:aink="http://schemas.microsoft.com/office/drawing/2016/ink" xmlns:am3d="http://schemas.microsoft.com/office/drawing/2017/model3d" xmlns:o="urn:schemas-microsoft-com:office:office" xmlns:r="http://schemas.openxmlformats.org/officeDocument/2006/relationships" xmlns:m="http://schemas.openxmlformats.org/officeDocument/2006/math" xmlns:v="urn:schemas-microsoft-com:vml" xmlns:wp14="http://schemas.microsoft.com/office/word/2010/wordprocessingDrawing" xmlns:wp="http://schemas.openxmlformats.org/drawingml/2006/wordprocessingDrawing" xmlns:w10="urn:schemas-microsoft-com:office:word" xmlns:w="http://schemas.openxmlformats.org/wordprocessingml/2006/main" xmlns:w14="http://schemas.microsoft.com/office/word/2010/wordml" xmlns:w15="http://schemas.microsoft.com/office/word/2012/wordml" xmlns:w16cex="http://schemas.microsoft.com/office/word/2018/wordml/cex" xmlns:w16cid="http://schemas.microsoft.com/office/word/2016/wordml/cid" xmlns:w16="http://schemas.microsoft.com/office/word/2018/wordml" xmlns:w16sdtdh="http://schemas.microsoft.com/office/word/2020/wordml/sdtdatahash" xmlns:w16se="http://schemas.microsoft.com/office/word/2015/wordml/symex" xmlns:wpg="http://schemas.microsoft.com/office/word/2010/wordprocessingGroup" xmlns:wpi="http://schemas.microsoft.com/office/word/2010/wordprocessingInk" xmlns:wne="http://schemas.microsoft.com/office/word/2006/wordml" xmlns:wps="http://schemas.microsoft.com/office/word/2010/wordprocessingShape" mc:Ignorable="w14 w15 w16se w16cid w16 w16cex w16sdtdh wp14">
   <w:abstractNum w:abstractNumId="0" w15:restartNumberingAfterBreak="0">
     <w:nsid w:val="19E93A97"/>
     <w:multiLevelType w:val="hybridMultilevel"/>
@@ -6581,28 +6415,28 @@
       </w:rPr>
     </w:lvl>
   </w:abstractNum>
-  <w:num w:numId="1" w16cid:durableId="913658779">
+  <w:num w:numId="1">
     <w:abstractNumId w:val="7"/>
   </w:num>
-  <w:num w:numId="2" w16cid:durableId="554853560">
+  <w:num w:numId="2">
     <w:abstractNumId w:val="4"/>
   </w:num>
-  <w:num w:numId="3" w16cid:durableId="766391741">
+  <w:num w:numId="3">
     <w:abstractNumId w:val="1"/>
   </w:num>
-  <w:num w:numId="4" w16cid:durableId="1007632919">
+  <w:num w:numId="4">
     <w:abstractNumId w:val="6"/>
   </w:num>
-  <w:num w:numId="5" w16cid:durableId="146895644">
+  <w:num w:numId="5">
     <w:abstractNumId w:val="0"/>
   </w:num>
-  <w:num w:numId="6" w16cid:durableId="613754754">
+  <w:num w:numId="6">
     <w:abstractNumId w:val="2"/>
   </w:num>
-  <w:num w:numId="7" w16cid:durableId="988704316">
+  <w:num w:numId="7">
     <w:abstractNumId w:val="5"/>
   </w:num>
-  <w:num w:numId="8" w16cid:durableId="835534956">
+  <w:num w:numId="8">
     <w:abstractNumId w:val="3"/>
   </w:num>
 </w:numbering>

</xml_diff>